<commit_message>
Fix some typography issues in informative plugin
</commit_message>
<xml_diff>
--- a/dokumentation/HAJK admin gränssnitt 2.1.1.docx
+++ b/dokumentation/HAJK admin gränssnitt 2.1.1.docx
@@ -1,10 +1,10 @@
 
 <file path=word/document.xml><?xml version="1.0" encoding="utf-8"?>
-<w:document xmlns:wpc="http://schemas.microsoft.com/office/word/2010/wordprocessingCanvas" xmlns:mc="http://schemas.openxmlformats.org/markup-compatibility/2006" xmlns:o="urn:schemas-microsoft-com:office:office" xmlns:r="http://schemas.openxmlformats.org/officeDocument/2006/relationships" xmlns:m="http://schemas.openxmlformats.org/officeDocument/2006/math" xmlns:v="urn:schemas-microsoft-com:vml" xmlns:wp14="http://schemas.microsoft.com/office/word/2010/wordprocessingDrawing" xmlns:wp="http://schemas.openxmlformats.org/drawingml/2006/wordprocessingDrawing" xmlns:w10="urn:schemas-microsoft-com:office:word" xmlns:w="http://schemas.openxmlformats.org/wordprocessingml/2006/main" xmlns:w14="http://schemas.microsoft.com/office/word/2010/wordml" xmlns:wpg="http://schemas.microsoft.com/office/word/2010/wordprocessingGroup" xmlns:wpi="http://schemas.microsoft.com/office/word/2010/wordprocessingInk" xmlns:wne="http://schemas.microsoft.com/office/word/2006/wordml" xmlns:wps="http://schemas.microsoft.com/office/word/2010/wordprocessingShape" mc:Ignorable="w14 wp14">
+<w:document xmlns:wpc="http://schemas.microsoft.com/office/word/2010/wordprocessingCanvas" xmlns:cx="http://schemas.microsoft.com/office/drawing/2014/chartex" xmlns:cx1="http://schemas.microsoft.com/office/drawing/2015/9/8/chartex" xmlns:cx2="http://schemas.microsoft.com/office/drawing/2015/10/21/chartex" xmlns:cx3="http://schemas.microsoft.com/office/drawing/2016/5/9/chartex" xmlns:cx4="http://schemas.microsoft.com/office/drawing/2016/5/10/chartex" xmlns:cx5="http://schemas.microsoft.com/office/drawing/2016/5/11/chartex" xmlns:cx6="http://schemas.microsoft.com/office/drawing/2016/5/12/chartex" xmlns:cx7="http://schemas.microsoft.com/office/drawing/2016/5/13/chartex" xmlns:cx8="http://schemas.microsoft.com/office/drawing/2016/5/14/chartex" xmlns:mc="http://schemas.openxmlformats.org/markup-compatibility/2006" xmlns:aink="http://schemas.microsoft.com/office/drawing/2016/ink" xmlns:am3d="http://schemas.microsoft.com/office/drawing/2017/model3d" xmlns:o="urn:schemas-microsoft-com:office:office" xmlns:r="http://schemas.openxmlformats.org/officeDocument/2006/relationships" xmlns:m="http://schemas.openxmlformats.org/officeDocument/2006/math" xmlns:v="urn:schemas-microsoft-com:vml" xmlns:wp14="http://schemas.microsoft.com/office/word/2010/wordprocessingDrawing" xmlns:wp="http://schemas.openxmlformats.org/drawingml/2006/wordprocessingDrawing" xmlns:w10="urn:schemas-microsoft-com:office:word" xmlns:w="http://schemas.openxmlformats.org/wordprocessingml/2006/main" xmlns:w14="http://schemas.microsoft.com/office/word/2010/wordml" xmlns:w15="http://schemas.microsoft.com/office/word/2012/wordml" xmlns:w16cid="http://schemas.microsoft.com/office/word/2016/wordml/cid" xmlns:w16se="http://schemas.microsoft.com/office/word/2015/wordml/symex" xmlns:wpg="http://schemas.microsoft.com/office/word/2010/wordprocessingGroup" xmlns:wpi="http://schemas.microsoft.com/office/word/2010/wordprocessingInk" xmlns:wne="http://schemas.microsoft.com/office/word/2006/wordml" xmlns:wps="http://schemas.microsoft.com/office/word/2010/wordprocessingShape" mc:Ignorable="w14 w15 w16se w16cid wp14">
   <w:body>
     <w:p>
       <w:pPr>
-        <w:pStyle w:val="Rubrik"/>
+        <w:pStyle w:val="Title"/>
       </w:pPr>
       <w:r>
         <w:t>Användarma</w:t>
@@ -21,8 +21,6 @@
       <w:r>
         <w:t xml:space="preserve"> version 2.1.1</w:t>
       </w:r>
-      <w:bookmarkStart w:id="0" w:name="_GoBack"/>
-      <w:bookmarkEnd w:id="0"/>
     </w:p>
     <w:p>
       <w:pPr>
@@ -137,7 +135,7 @@
       <w:sdtContent>
         <w:p>
           <w:pPr>
-            <w:pStyle w:val="Innehllsfrteckningsrubrik"/>
+            <w:pStyle w:val="TOCHeading"/>
             <w:rPr>
               <w:rFonts w:asciiTheme="minorHAnsi" w:hAnsiTheme="minorHAnsi"/>
             </w:rPr>
@@ -151,7 +149,7 @@
         </w:p>
         <w:p>
           <w:pPr>
-            <w:pStyle w:val="Innehll2"/>
+            <w:pStyle w:val="TOC2"/>
             <w:tabs>
               <w:tab w:val="right" w:leader="dot" w:pos="9062"/>
             </w:tabs>
@@ -174,7 +172,7 @@
           <w:hyperlink w:anchor="_Toc509575706" w:history="1">
             <w:r>
               <w:rPr>
-                <w:rStyle w:val="Hyperlnk"/>
+                <w:rStyle w:val="Hyperlink"/>
                 <w:noProof/>
               </w:rPr>
               <w:t>Visningstjänster</w:t>
@@ -231,7 +229,7 @@
         </w:p>
         <w:p>
           <w:pPr>
-            <w:pStyle w:val="Innehll2"/>
+            <w:pStyle w:val="TOC2"/>
             <w:tabs>
               <w:tab w:val="right" w:leader="dot" w:pos="9062"/>
             </w:tabs>
@@ -245,7 +243,7 @@
           <w:hyperlink w:anchor="_Toc509575707" w:history="1">
             <w:r>
               <w:rPr>
-                <w:rStyle w:val="Hyperlnk"/>
+                <w:rStyle w:val="Hyperlink"/>
                 <w:noProof/>
               </w:rPr>
               <w:t>Söktjänster</w:t>
@@ -302,7 +300,7 @@
         </w:p>
         <w:p>
           <w:pPr>
-            <w:pStyle w:val="Innehll2"/>
+            <w:pStyle w:val="TOC2"/>
             <w:tabs>
               <w:tab w:val="right" w:leader="dot" w:pos="9062"/>
             </w:tabs>
@@ -316,7 +314,7 @@
           <w:hyperlink w:anchor="_Toc509575708" w:history="1">
             <w:r>
               <w:rPr>
-                <w:rStyle w:val="Hyperlnk"/>
+                <w:rStyle w:val="Hyperlink"/>
                 <w:noProof/>
               </w:rPr>
               <w:t>Redigeringstjänster</w:t>
@@ -373,7 +371,7 @@
         </w:p>
         <w:p>
           <w:pPr>
-            <w:pStyle w:val="Innehll2"/>
+            <w:pStyle w:val="TOC2"/>
             <w:tabs>
               <w:tab w:val="right" w:leader="dot" w:pos="9062"/>
             </w:tabs>
@@ -387,7 +385,7 @@
           <w:hyperlink w:anchor="_Toc509575709" w:history="1">
             <w:r>
               <w:rPr>
-                <w:rStyle w:val="Hyperlnk"/>
+                <w:rStyle w:val="Hyperlink"/>
                 <w:noProof/>
               </w:rPr>
               <w:t>Kartinställningar</w:t>
@@ -483,14 +481,14 @@
     </w:p>
     <w:p>
       <w:pPr>
-        <w:pStyle w:val="Rubrik2"/>
+        <w:pStyle w:val="Heading2"/>
         <w:spacing w:before="0"/>
         <w:rPr>
           <w:rFonts w:asciiTheme="minorHAnsi" w:hAnsiTheme="minorHAnsi"/>
           <w:color w:val="auto"/>
         </w:rPr>
       </w:pPr>
-      <w:bookmarkStart w:id="1" w:name="_Toc509575706"/>
+      <w:bookmarkStart w:id="0" w:name="_Toc509575706"/>
       <w:r>
         <w:rPr>
           <w:rFonts w:asciiTheme="minorHAnsi" w:hAnsiTheme="minorHAnsi"/>
@@ -499,7 +497,7 @@
         <w:lastRenderedPageBreak/>
         <w:t>Visningstjänster</w:t>
       </w:r>
-      <w:bookmarkEnd w:id="1"/>
+      <w:bookmarkEnd w:id="0"/>
     </w:p>
     <w:p>
       <w:pPr>
@@ -866,7 +864,7 @@
           </mc:Choice>
           <mc:Fallback>
             <w:pict>
-              <v:shapetype id="_x0000_t32" coordsize="21600,21600" o:spt="32" o:oned="t" path="m,l21600,21600e" filled="f">
+              <v:shapetype w14:anchorId="10748E48" id="_x0000_t32" coordsize="21600,21600" o:spt="32" o:oned="t" path="m,l21600,21600e" filled="f">
                 <v:path arrowok="t" fillok="f" o:connecttype="none"/>
                 <o:lock v:ext="edit" shapetype="t"/>
               </v:shapetype>
@@ -938,7 +936,7 @@
           </mc:Choice>
           <mc:Fallback>
             <w:pict>
-              <v:shape id="Rak pil 12" o:spid="_x0000_s1026" type="#_x0000_t32" style="position:absolute;margin-left:47.25pt;margin-top:29.7pt;width:199.1pt;height:15pt;z-index:251670528;visibility:visible;mso-wrap-style:square;mso-wrap-distance-left:9pt;mso-wrap-distance-top:0;mso-wrap-distance-right:9pt;mso-wrap-distance-bottom:0;mso-position-horizontal:absolute;mso-position-horizontal-relative:text;mso-position-vertical:absolute;mso-position-vertical-relative:text" o:gfxdata="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" strokecolor="black [3200]" strokeweight="1.5pt">
+              <v:shape w14:anchorId="3DAA3CD1" id="Rak pil 12" o:spid="_x0000_s1026" type="#_x0000_t32" style="position:absolute;margin-left:47.25pt;margin-top:29.7pt;width:199.1pt;height:15pt;z-index:251670528;visibility:visible;mso-wrap-style:square;mso-wrap-distance-left:9pt;mso-wrap-distance-top:0;mso-wrap-distance-right:9pt;mso-wrap-distance-bottom:0;mso-position-horizontal:absolute;mso-position-horizontal-relative:text;mso-position-vertical:absolute;mso-position-vertical-relative:text" o:gfxdata="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" strokecolor="black [3200]" strokeweight="1.5pt">
                 <v:stroke endarrow="open"/>
                 <v:shadow on="t" color="black" opacity="24903f" origin=",.5" offset="0,.55556mm"/>
               </v:shape>
@@ -1009,7 +1007,7 @@
           </mc:Choice>
           <mc:Fallback>
             <w:pict>
-              <v:shape id="Rak pil 11" o:spid="_x0000_s1026" type="#_x0000_t32" style="position:absolute;margin-left:180.4pt;margin-top:18.1pt;width:64.15pt;height:16.1pt;z-index:251669504;visibility:visible;mso-wrap-style:square;mso-width-percent:0;mso-wrap-distance-left:9pt;mso-wrap-distance-top:0;mso-wrap-distance-right:9pt;mso-wrap-distance-bottom:0;mso-position-horizontal:absolute;mso-position-horizontal-relative:text;mso-position-vertical:absolute;mso-position-vertical-relative:text;mso-width-percent:0;mso-width-relative:margin" o:gfxdata="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" strokecolor="black [3200]" strokeweight="1.5pt">
+              <v:shape w14:anchorId="4795291E" id="Rak pil 11" o:spid="_x0000_s1026" type="#_x0000_t32" style="position:absolute;margin-left:180.4pt;margin-top:18.1pt;width:64.15pt;height:16.1pt;z-index:251669504;visibility:visible;mso-wrap-style:square;mso-width-percent:0;mso-wrap-distance-left:9pt;mso-wrap-distance-top:0;mso-wrap-distance-right:9pt;mso-wrap-distance-bottom:0;mso-position-horizontal:absolute;mso-position-horizontal-relative:text;mso-position-vertical:absolute;mso-position-vertical-relative:text;mso-width-percent:0;mso-width-relative:margin" o:gfxdata="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" strokecolor="black [3200]" strokeweight="1.5pt">
                 <v:stroke endarrow="open"/>
                 <v:shadow on="t" color="black" opacity="24903f" origin=",.5" offset="0,.55556mm"/>
               </v:shape>
@@ -1038,7 +1036,7 @@
                     <pic:cNvPicPr/>
                   </pic:nvPicPr>
                   <pic:blipFill rotWithShape="1">
-                    <a:blip r:embed="rId8"/>
+                    <a:blip r:embed="rId7"/>
                     <a:srcRect l="26815" t="75239" r="50409" b="10261"/>
                     <a:stretch/>
                   </pic:blipFill>
@@ -1086,7 +1084,7 @@
                     <pic:cNvPicPr/>
                   </pic:nvPicPr>
                   <pic:blipFill rotWithShape="1">
-                    <a:blip r:embed="rId9"/>
+                    <a:blip r:embed="rId8"/>
                     <a:srcRect l="24631" t="44186" r="55615" b="34336"/>
                     <a:stretch/>
                   </pic:blipFill>
@@ -1174,7 +1172,7 @@
                     <pic:cNvPicPr/>
                   </pic:nvPicPr>
                   <pic:blipFill>
-                    <a:blip r:embed="rId10"/>
+                    <a:blip r:embed="rId9"/>
                     <a:stretch>
                       <a:fillRect/>
                     </a:stretch>
@@ -1218,14 +1216,14 @@
           <w:szCs w:val="26"/>
         </w:rPr>
       </w:pPr>
-      <w:bookmarkStart w:id="2" w:name="_Toc509575707"/>
+      <w:bookmarkStart w:id="1" w:name="_Toc509575707"/>
       <w:r>
         <w:br w:type="page"/>
       </w:r>
     </w:p>
     <w:p>
       <w:pPr>
-        <w:pStyle w:val="Rubrik2"/>
+        <w:pStyle w:val="Heading2"/>
         <w:spacing w:before="0"/>
         <w:rPr>
           <w:rFonts w:asciiTheme="minorHAnsi" w:hAnsiTheme="minorHAnsi"/>
@@ -1240,7 +1238,7 @@
         <w:lastRenderedPageBreak/>
         <w:t>Söktjänster</w:t>
       </w:r>
-      <w:bookmarkEnd w:id="2"/>
+      <w:bookmarkEnd w:id="1"/>
     </w:p>
     <w:p>
       <w:pPr>
@@ -1409,7 +1407,7 @@
                     <pic:cNvPicPr/>
                   </pic:nvPicPr>
                   <pic:blipFill>
-                    <a:blip r:embed="rId11"/>
+                    <a:blip r:embed="rId10"/>
                     <a:stretch>
                       <a:fillRect/>
                     </a:stretch>
@@ -1452,14 +1450,14 @@
     </w:p>
     <w:p>
       <w:pPr>
-        <w:pStyle w:val="Rubrik2"/>
+        <w:pStyle w:val="Heading2"/>
         <w:spacing w:before="0"/>
         <w:rPr>
           <w:rFonts w:asciiTheme="minorHAnsi" w:hAnsiTheme="minorHAnsi"/>
           <w:color w:val="auto"/>
         </w:rPr>
       </w:pPr>
-      <w:bookmarkStart w:id="3" w:name="_Toc509575708"/>
+      <w:bookmarkStart w:id="2" w:name="_Toc509575708"/>
       <w:r>
         <w:rPr>
           <w:rFonts w:asciiTheme="minorHAnsi" w:hAnsiTheme="minorHAnsi"/>
@@ -1468,7 +1466,7 @@
         <w:lastRenderedPageBreak/>
         <w:t>Redigeringstjänster</w:t>
       </w:r>
-      <w:bookmarkEnd w:id="3"/>
+      <w:bookmarkEnd w:id="2"/>
     </w:p>
     <w:p>
       <w:pPr>
@@ -1575,7 +1573,7 @@
                     <pic:cNvPicPr/>
                   </pic:nvPicPr>
                   <pic:blipFill>
-                    <a:blip r:embed="rId12"/>
+                    <a:blip r:embed="rId11"/>
                     <a:stretch>
                       <a:fillRect/>
                     </a:stretch>
@@ -1616,14 +1614,14 @@
     </w:p>
     <w:p>
       <w:pPr>
-        <w:pStyle w:val="Rubrik2"/>
+        <w:pStyle w:val="Heading2"/>
         <w:spacing w:before="0"/>
         <w:rPr>
           <w:rFonts w:asciiTheme="minorHAnsi" w:hAnsiTheme="minorHAnsi"/>
           <w:color w:val="auto"/>
         </w:rPr>
       </w:pPr>
-      <w:bookmarkStart w:id="4" w:name="_Toc509575709"/>
+      <w:bookmarkStart w:id="3" w:name="_Toc509575709"/>
       <w:r>
         <w:rPr>
           <w:rFonts w:asciiTheme="minorHAnsi" w:hAnsiTheme="minorHAnsi"/>
@@ -1632,7 +1630,7 @@
         <w:lastRenderedPageBreak/>
         <w:t>Kartinställningar</w:t>
       </w:r>
-      <w:bookmarkEnd w:id="4"/>
+      <w:bookmarkEnd w:id="3"/>
     </w:p>
     <w:p>
       <w:pPr>
@@ -1688,7 +1686,7 @@
       <w:hyperlink w:history="1">
         <w:r>
           <w:rPr>
-            <w:rStyle w:val="Hyperlnk"/>
+            <w:rStyle w:val="Hyperlink"/>
           </w:rPr>
           <w:t>http://&lt;domän&gt;/?m=kartansnamn</w:t>
         </w:r>
@@ -1756,7 +1754,7 @@
                     <pic:cNvPicPr/>
                   </pic:nvPicPr>
                   <pic:blipFill>
-                    <a:blip r:embed="rId13">
+                    <a:blip r:embed="rId12">
                       <a:extLst>
                         <a:ext uri="{28A0092B-C50C-407E-A947-70E740481C1C}">
                           <a14:useLocalDpi xmlns:a14="http://schemas.microsoft.com/office/drawing/2010/main" val="0"/>
@@ -1870,10 +1868,10 @@
       <w:r>
         <w:t xml:space="preserve"> </w:t>
       </w:r>
-      <w:hyperlink r:id="rId14" w:history="1">
+      <w:hyperlink r:id="rId13" w:history="1">
         <w:r>
           <w:rPr>
-            <w:rStyle w:val="Hyperlnk"/>
+            <w:rStyle w:val="Hyperlink"/>
           </w:rPr>
           <w:t>https://karta.alingsas.se/?m=trastaden</w:t>
         </w:r>
@@ -2027,7 +2025,7 @@
                     <pic:cNvPicPr/>
                   </pic:nvPicPr>
                   <pic:blipFill>
-                    <a:blip r:embed="rId15">
+                    <a:blip r:embed="rId14">
                       <a:extLst>
                         <a:ext uri="{28A0092B-C50C-407E-A947-70E740481C1C}">
                           <a14:useLocalDpi xmlns:a14="http://schemas.microsoft.com/office/drawing/2010/main" val="0"/>
@@ -2139,7 +2137,7 @@
                     <pic:cNvPicPr/>
                   </pic:nvPicPr>
                   <pic:blipFill rotWithShape="1">
-                    <a:blip r:embed="rId16"/>
+                    <a:blip r:embed="rId15"/>
                     <a:srcRect r="-68" b="56343"/>
                     <a:stretch/>
                   </pic:blipFill>
@@ -2220,7 +2218,7 @@
                     <pic:cNvPicPr/>
                   </pic:nvPicPr>
                   <pic:blipFill>
-                    <a:blip r:embed="rId17"/>
+                    <a:blip r:embed="rId16"/>
                     <a:stretch>
                       <a:fillRect/>
                     </a:stretch>
@@ -2329,7 +2327,7 @@
                     <pic:cNvPicPr/>
                   </pic:nvPicPr>
                   <pic:blipFill>
-                    <a:blip r:embed="rId18"/>
+                    <a:blip r:embed="rId17"/>
                     <a:stretch>
                       <a:fillRect/>
                     </a:stretch>
@@ -2350,8 +2348,183 @@
         </w:drawing>
       </w:r>
     </w:p>
+    <w:p>
+      <w:pPr>
+        <w:rPr>
+          <w:rFonts w:eastAsiaTheme="majorEastAsia" w:cstheme="majorBidi"/>
+          <w:b/>
+          <w:bCs/>
+          <w:sz w:val="26"/>
+          <w:szCs w:val="26"/>
+        </w:rPr>
+      </w:pPr>
+      <w:r>
+        <w:br w:type="page"/>
+      </w:r>
+    </w:p>
+    <w:p>
+      <w:pPr>
+        <w:pStyle w:val="Heading2"/>
+        <w:spacing w:before="0"/>
+        <w:rPr>
+          <w:rFonts w:asciiTheme="minorHAnsi" w:hAnsiTheme="minorHAnsi"/>
+          <w:color w:val="auto"/>
+        </w:rPr>
+      </w:pPr>
+      <w:r>
+        <w:rPr>
+          <w:rFonts w:asciiTheme="minorHAnsi" w:hAnsiTheme="minorHAnsi"/>
+          <w:color w:val="auto"/>
+        </w:rPr>
+        <w:lastRenderedPageBreak/>
+        <w:t>Dokumenthanterare</w:t>
+      </w:r>
+    </w:p>
+    <w:p>
+      <w:pPr>
+        <w:rPr>
+          <w:sz w:val="20"/>
+        </w:rPr>
+      </w:pPr>
+      <w:r>
+        <w:t xml:space="preserve">Dokumenthanteraren gör det möjligt att lägga till utförliga texter och koppla dessa till kartbilder. Det går att skapa flera dokument men en karta kan endast ha ett </w:t>
+      </w:r>
+    </w:p>
+    <w:p>
+      <w:r>
+        <w:rPr>
+          <w:noProof/>
+        </w:rPr>
+        <w:drawing>
+          <wp:inline distT="0" distB="0" distL="0" distR="0">
+            <wp:extent cx="3965007" cy="1816274"/>
+            <wp:effectExtent l="0" t="0" r="0" b="0"/>
+            <wp:docPr id="2" name="Picture 2"/>
+            <wp:cNvGraphicFramePr>
+              <a:graphicFrameLocks xmlns:a="http://schemas.openxmlformats.org/drawingml/2006/main" noChangeAspect="1"/>
+            </wp:cNvGraphicFramePr>
+            <a:graphic xmlns:a="http://schemas.openxmlformats.org/drawingml/2006/main">
+              <a:graphicData uri="http://schemas.openxmlformats.org/drawingml/2006/picture">
+                <pic:pic xmlns:pic="http://schemas.openxmlformats.org/drawingml/2006/picture">
+                  <pic:nvPicPr>
+                    <pic:cNvPr id="0" name="Picture 1"/>
+                    <pic:cNvPicPr>
+                      <a:picLocks noChangeAspect="1" noChangeArrowheads="1"/>
+                    </pic:cNvPicPr>
+                  </pic:nvPicPr>
+                  <pic:blipFill>
+                    <a:blip r:embed="rId18">
+                      <a:extLst>
+                        <a:ext uri="{28A0092B-C50C-407E-A947-70E740481C1C}">
+                          <a14:useLocalDpi xmlns:a14="http://schemas.microsoft.com/office/drawing/2010/main" val="0"/>
+                        </a:ext>
+                      </a:extLst>
+                    </a:blip>
+                    <a:srcRect/>
+                    <a:stretch>
+                      <a:fillRect/>
+                    </a:stretch>
+                  </pic:blipFill>
+                  <pic:spPr bwMode="auto">
+                    <a:xfrm>
+                      <a:off x="0" y="0"/>
+                      <a:ext cx="3982997" cy="1824515"/>
+                    </a:xfrm>
+                    <a:prstGeom prst="rect">
+                      <a:avLst/>
+                    </a:prstGeom>
+                    <a:noFill/>
+                    <a:ln>
+                      <a:noFill/>
+                    </a:ln>
+                  </pic:spPr>
+                </pic:pic>
+              </a:graphicData>
+            </a:graphic>
+          </wp:inline>
+        </w:drawing>
+      </w:r>
+    </w:p>
+    <w:p>
+      <w:r>
+        <w:t>Klicka på knappen Skapa nytt dokument.</w:t>
+      </w:r>
+      <w:r>
+        <w:rPr>
+          <w:noProof/>
+        </w:rPr>
+        <w:drawing>
+          <wp:inline distT="0" distB="0" distL="0" distR="0">
+            <wp:extent cx="3614337" cy="2473891"/>
+            <wp:effectExtent l="0" t="0" r="5715" b="3175"/>
+            <wp:docPr id="8" name="Picture 8"/>
+            <wp:cNvGraphicFramePr>
+              <a:graphicFrameLocks xmlns:a="http://schemas.openxmlformats.org/drawingml/2006/main" noChangeAspect="1"/>
+            </wp:cNvGraphicFramePr>
+            <a:graphic xmlns:a="http://schemas.openxmlformats.org/drawingml/2006/main">
+              <a:graphicData uri="http://schemas.openxmlformats.org/drawingml/2006/picture">
+                <pic:pic xmlns:pic="http://schemas.openxmlformats.org/drawingml/2006/picture">
+                  <pic:nvPicPr>
+                    <pic:cNvPr id="0" name="Picture 2"/>
+                    <pic:cNvPicPr>
+                      <a:picLocks noChangeAspect="1" noChangeArrowheads="1"/>
+                    </pic:cNvPicPr>
+                  </pic:nvPicPr>
+                  <pic:blipFill>
+                    <a:blip r:embed="rId19" cstate="print">
+                      <a:extLst>
+                        <a:ext uri="{28A0092B-C50C-407E-A947-70E740481C1C}">
+                          <a14:useLocalDpi xmlns:a14="http://schemas.microsoft.com/office/drawing/2010/main" val="0"/>
+                        </a:ext>
+                      </a:extLst>
+                    </a:blip>
+                    <a:srcRect/>
+                    <a:stretch>
+                      <a:fillRect/>
+                    </a:stretch>
+                  </pic:blipFill>
+                  <pic:spPr bwMode="auto">
+                    <a:xfrm>
+                      <a:off x="0" y="0"/>
+                      <a:ext cx="3619532" cy="2477447"/>
+                    </a:xfrm>
+                    <a:prstGeom prst="rect">
+                      <a:avLst/>
+                    </a:prstGeom>
+                    <a:noFill/>
+                    <a:ln>
+                      <a:noFill/>
+                    </a:ln>
+                  </pic:spPr>
+                </pic:pic>
+              </a:graphicData>
+            </a:graphic>
+          </wp:inline>
+        </w:drawing>
+      </w:r>
+    </w:p>
+    <w:p>
+      <w:r>
+        <w:t>Fyll i namn på dokumentet. Namnet får inte innehålla åäö, specialtecken eller mellanslag. Det går inte heller att mata in dessa tecken i formuläret.</w:t>
+      </w:r>
+    </w:p>
+    <w:p>
+      <w:r>
+        <w:t>Välj därefter vilken karta som dokumentet skall kopplas till.</w:t>
+      </w:r>
+    </w:p>
+    <w:p>
+      <w:bookmarkStart w:id="4" w:name="_GoBack"/>
+      <w:bookmarkEnd w:id="4"/>
+    </w:p>
+    <w:p/>
+    <w:p>
+      <w:pPr>
+        <w:pStyle w:val="Heading2"/>
+      </w:pPr>
+    </w:p>
     <w:sectPr>
-      <w:footerReference w:type="default" r:id="rId19"/>
+      <w:footerReference w:type="default" r:id="rId20"/>
       <w:pgSz w:w="11906" w:h="16838"/>
       <w:pgMar w:top="1417" w:right="1417" w:bottom="1417" w:left="1417" w:header="708" w:footer="708" w:gutter="0"/>
       <w:cols w:space="708"/>
@@ -2362,7 +2535,7 @@
 </file>
 
 <file path=word/endnotes.xml><?xml version="1.0" encoding="utf-8"?>
-<w:endnotes xmlns:wpc="http://schemas.microsoft.com/office/word/2010/wordprocessingCanvas" xmlns:mc="http://schemas.openxmlformats.org/markup-compatibility/2006" xmlns:o="urn:schemas-microsoft-com:office:office" xmlns:r="http://schemas.openxmlformats.org/officeDocument/2006/relationships" xmlns:m="http://schemas.openxmlformats.org/officeDocument/2006/math" xmlns:v="urn:schemas-microsoft-com:vml" xmlns:wp14="http://schemas.microsoft.com/office/word/2010/wordprocessingDrawing" xmlns:wp="http://schemas.openxmlformats.org/drawingml/2006/wordprocessingDrawing" xmlns:w10="urn:schemas-microsoft-com:office:word" xmlns:w="http://schemas.openxmlformats.org/wordprocessingml/2006/main" xmlns:w14="http://schemas.microsoft.com/office/word/2010/wordml" xmlns:wpg="http://schemas.microsoft.com/office/word/2010/wordprocessingGroup" xmlns:wpi="http://schemas.microsoft.com/office/word/2010/wordprocessingInk" xmlns:wne="http://schemas.microsoft.com/office/word/2006/wordml" xmlns:wps="http://schemas.microsoft.com/office/word/2010/wordprocessingShape" mc:Ignorable="w14 wp14">
+<w:endnotes xmlns:wpc="http://schemas.microsoft.com/office/word/2010/wordprocessingCanvas" xmlns:cx="http://schemas.microsoft.com/office/drawing/2014/chartex" xmlns:cx1="http://schemas.microsoft.com/office/drawing/2015/9/8/chartex" xmlns:cx2="http://schemas.microsoft.com/office/drawing/2015/10/21/chartex" xmlns:cx3="http://schemas.microsoft.com/office/drawing/2016/5/9/chartex" xmlns:cx4="http://schemas.microsoft.com/office/drawing/2016/5/10/chartex" xmlns:cx5="http://schemas.microsoft.com/office/drawing/2016/5/11/chartex" xmlns:cx6="http://schemas.microsoft.com/office/drawing/2016/5/12/chartex" xmlns:cx7="http://schemas.microsoft.com/office/drawing/2016/5/13/chartex" xmlns:cx8="http://schemas.microsoft.com/office/drawing/2016/5/14/chartex" xmlns:mc="http://schemas.openxmlformats.org/markup-compatibility/2006" xmlns:aink="http://schemas.microsoft.com/office/drawing/2016/ink" xmlns:am3d="http://schemas.microsoft.com/office/drawing/2017/model3d" xmlns:o="urn:schemas-microsoft-com:office:office" xmlns:r="http://schemas.openxmlformats.org/officeDocument/2006/relationships" xmlns:m="http://schemas.openxmlformats.org/officeDocument/2006/math" xmlns:v="urn:schemas-microsoft-com:vml" xmlns:wp14="http://schemas.microsoft.com/office/word/2010/wordprocessingDrawing" xmlns:wp="http://schemas.openxmlformats.org/drawingml/2006/wordprocessingDrawing" xmlns:w10="urn:schemas-microsoft-com:office:word" xmlns:w="http://schemas.openxmlformats.org/wordprocessingml/2006/main" xmlns:w14="http://schemas.microsoft.com/office/word/2010/wordml" xmlns:w15="http://schemas.microsoft.com/office/word/2012/wordml" xmlns:w16cid="http://schemas.microsoft.com/office/word/2016/wordml/cid" xmlns:w16se="http://schemas.microsoft.com/office/word/2015/wordml/symex" xmlns:wpg="http://schemas.microsoft.com/office/word/2010/wordprocessingGroup" xmlns:wpi="http://schemas.microsoft.com/office/word/2010/wordprocessingInk" xmlns:wne="http://schemas.microsoft.com/office/word/2006/wordml" xmlns:wps="http://schemas.microsoft.com/office/word/2010/wordprocessingShape" mc:Ignorable="w14 w15 w16se w16cid wp14">
   <w:endnote w:type="separator" w:id="-1">
     <w:p>
       <w:pPr>
@@ -2387,7 +2560,7 @@
 </file>
 
 <file path=word/footer1.xml><?xml version="1.0" encoding="utf-8"?>
-<w:ftr xmlns:wpc="http://schemas.microsoft.com/office/word/2010/wordprocessingCanvas" xmlns:mc="http://schemas.openxmlformats.org/markup-compatibility/2006" xmlns:o="urn:schemas-microsoft-com:office:office" xmlns:r="http://schemas.openxmlformats.org/officeDocument/2006/relationships" xmlns:m="http://schemas.openxmlformats.org/officeDocument/2006/math" xmlns:v="urn:schemas-microsoft-com:vml" xmlns:wp14="http://schemas.microsoft.com/office/word/2010/wordprocessingDrawing" xmlns:wp="http://schemas.openxmlformats.org/drawingml/2006/wordprocessingDrawing" xmlns:w10="urn:schemas-microsoft-com:office:word" xmlns:w="http://schemas.openxmlformats.org/wordprocessingml/2006/main" xmlns:w14="http://schemas.microsoft.com/office/word/2010/wordml" xmlns:wpg="http://schemas.microsoft.com/office/word/2010/wordprocessingGroup" xmlns:wpi="http://schemas.microsoft.com/office/word/2010/wordprocessingInk" xmlns:wne="http://schemas.microsoft.com/office/word/2006/wordml" xmlns:wps="http://schemas.microsoft.com/office/word/2010/wordprocessingShape" mc:Ignorable="w14 wp14">
+<w:ftr xmlns:wpc="http://schemas.microsoft.com/office/word/2010/wordprocessingCanvas" xmlns:cx="http://schemas.microsoft.com/office/drawing/2014/chartex" xmlns:cx1="http://schemas.microsoft.com/office/drawing/2015/9/8/chartex" xmlns:cx2="http://schemas.microsoft.com/office/drawing/2015/10/21/chartex" xmlns:cx3="http://schemas.microsoft.com/office/drawing/2016/5/9/chartex" xmlns:cx4="http://schemas.microsoft.com/office/drawing/2016/5/10/chartex" xmlns:cx5="http://schemas.microsoft.com/office/drawing/2016/5/11/chartex" xmlns:cx6="http://schemas.microsoft.com/office/drawing/2016/5/12/chartex" xmlns:cx7="http://schemas.microsoft.com/office/drawing/2016/5/13/chartex" xmlns:cx8="http://schemas.microsoft.com/office/drawing/2016/5/14/chartex" xmlns:mc="http://schemas.openxmlformats.org/markup-compatibility/2006" xmlns:aink="http://schemas.microsoft.com/office/drawing/2016/ink" xmlns:am3d="http://schemas.microsoft.com/office/drawing/2017/model3d" xmlns:o="urn:schemas-microsoft-com:office:office" xmlns:r="http://schemas.openxmlformats.org/officeDocument/2006/relationships" xmlns:m="http://schemas.openxmlformats.org/officeDocument/2006/math" xmlns:v="urn:schemas-microsoft-com:vml" xmlns:wp14="http://schemas.microsoft.com/office/word/2010/wordprocessingDrawing" xmlns:wp="http://schemas.openxmlformats.org/drawingml/2006/wordprocessingDrawing" xmlns:w10="urn:schemas-microsoft-com:office:word" xmlns:w="http://schemas.openxmlformats.org/wordprocessingml/2006/main" xmlns:w14="http://schemas.microsoft.com/office/word/2010/wordml" xmlns:w15="http://schemas.microsoft.com/office/word/2012/wordml" xmlns:w16cid="http://schemas.microsoft.com/office/word/2016/wordml/cid" xmlns:w16se="http://schemas.microsoft.com/office/word/2015/wordml/symex" xmlns:wpg="http://schemas.microsoft.com/office/word/2010/wordprocessingGroup" xmlns:wpi="http://schemas.microsoft.com/office/word/2010/wordprocessingInk" xmlns:wne="http://schemas.microsoft.com/office/word/2006/wordml" xmlns:wps="http://schemas.microsoft.com/office/word/2010/wordprocessingShape" mc:Ignorable="w14 w15 w16se w16cid wp14">
   <w:sdt>
     <w:sdtPr>
       <w:id w:val="-965741764"/>
@@ -2400,7 +2573,7 @@
     <w:sdtContent>
       <w:p>
         <w:pPr>
-          <w:pStyle w:val="Sidfot"/>
+          <w:pStyle w:val="Footer"/>
           <w:jc w:val="center"/>
         </w:pPr>
         <w:r>
@@ -2416,7 +2589,7 @@
           <w:rPr>
             <w:noProof/>
           </w:rPr>
-          <w:t>1</w:t>
+          <w:t>9</w:t>
         </w:r>
         <w:r>
           <w:fldChar w:fldCharType="end"/>
@@ -2426,14 +2599,14 @@
   </w:sdt>
   <w:p>
     <w:pPr>
-      <w:pStyle w:val="Sidfot"/>
+      <w:pStyle w:val="Footer"/>
     </w:pPr>
   </w:p>
 </w:ftr>
 </file>
 
 <file path=word/footnotes.xml><?xml version="1.0" encoding="utf-8"?>
-<w:footnotes xmlns:wpc="http://schemas.microsoft.com/office/word/2010/wordprocessingCanvas" xmlns:mc="http://schemas.openxmlformats.org/markup-compatibility/2006" xmlns:o="urn:schemas-microsoft-com:office:office" xmlns:r="http://schemas.openxmlformats.org/officeDocument/2006/relationships" xmlns:m="http://schemas.openxmlformats.org/officeDocument/2006/math" xmlns:v="urn:schemas-microsoft-com:vml" xmlns:wp14="http://schemas.microsoft.com/office/word/2010/wordprocessingDrawing" xmlns:wp="http://schemas.openxmlformats.org/drawingml/2006/wordprocessingDrawing" xmlns:w10="urn:schemas-microsoft-com:office:word" xmlns:w="http://schemas.openxmlformats.org/wordprocessingml/2006/main" xmlns:w14="http://schemas.microsoft.com/office/word/2010/wordml" xmlns:wpg="http://schemas.microsoft.com/office/word/2010/wordprocessingGroup" xmlns:wpi="http://schemas.microsoft.com/office/word/2010/wordprocessingInk" xmlns:wne="http://schemas.microsoft.com/office/word/2006/wordml" xmlns:wps="http://schemas.microsoft.com/office/word/2010/wordprocessingShape" mc:Ignorable="w14 wp14">
+<w:footnotes xmlns:wpc="http://schemas.microsoft.com/office/word/2010/wordprocessingCanvas" xmlns:cx="http://schemas.microsoft.com/office/drawing/2014/chartex" xmlns:cx1="http://schemas.microsoft.com/office/drawing/2015/9/8/chartex" xmlns:cx2="http://schemas.microsoft.com/office/drawing/2015/10/21/chartex" xmlns:cx3="http://schemas.microsoft.com/office/drawing/2016/5/9/chartex" xmlns:cx4="http://schemas.microsoft.com/office/drawing/2016/5/10/chartex" xmlns:cx5="http://schemas.microsoft.com/office/drawing/2016/5/11/chartex" xmlns:cx6="http://schemas.microsoft.com/office/drawing/2016/5/12/chartex" xmlns:cx7="http://schemas.microsoft.com/office/drawing/2016/5/13/chartex" xmlns:cx8="http://schemas.microsoft.com/office/drawing/2016/5/14/chartex" xmlns:mc="http://schemas.openxmlformats.org/markup-compatibility/2006" xmlns:aink="http://schemas.microsoft.com/office/drawing/2016/ink" xmlns:am3d="http://schemas.microsoft.com/office/drawing/2017/model3d" xmlns:o="urn:schemas-microsoft-com:office:office" xmlns:r="http://schemas.openxmlformats.org/officeDocument/2006/relationships" xmlns:m="http://schemas.openxmlformats.org/officeDocument/2006/math" xmlns:v="urn:schemas-microsoft-com:vml" xmlns:wp14="http://schemas.microsoft.com/office/word/2010/wordprocessingDrawing" xmlns:wp="http://schemas.openxmlformats.org/drawingml/2006/wordprocessingDrawing" xmlns:w10="urn:schemas-microsoft-com:office:word" xmlns:w="http://schemas.openxmlformats.org/wordprocessingml/2006/main" xmlns:w14="http://schemas.microsoft.com/office/word/2010/wordml" xmlns:w15="http://schemas.microsoft.com/office/word/2012/wordml" xmlns:w16cid="http://schemas.microsoft.com/office/word/2016/wordml/cid" xmlns:w16se="http://schemas.microsoft.com/office/word/2015/wordml/symex" xmlns:wpg="http://schemas.microsoft.com/office/word/2010/wordprocessingGroup" xmlns:wpi="http://schemas.microsoft.com/office/word/2010/wordprocessingInk" xmlns:wne="http://schemas.microsoft.com/office/word/2006/wordml" xmlns:wps="http://schemas.microsoft.com/office/word/2010/wordprocessingShape" mc:Ignorable="w14 w15 w16se w16cid wp14">
   <w:footnote w:type="separator" w:id="-1">
     <w:p>
       <w:pPr>
@@ -2458,7 +2631,7 @@
 </file>
 
 <file path=word/styles.xml><?xml version="1.0" encoding="utf-8"?>
-<w:styles xmlns:mc="http://schemas.openxmlformats.org/markup-compatibility/2006" xmlns:r="http://schemas.openxmlformats.org/officeDocument/2006/relationships" xmlns:w="http://schemas.openxmlformats.org/wordprocessingml/2006/main" xmlns:w14="http://schemas.microsoft.com/office/word/2010/wordml" mc:Ignorable="w14">
+<w:styles xmlns:mc="http://schemas.openxmlformats.org/markup-compatibility/2006" xmlns:r="http://schemas.openxmlformats.org/officeDocument/2006/relationships" xmlns:w="http://schemas.openxmlformats.org/wordprocessingml/2006/main" xmlns:w14="http://schemas.microsoft.com/office/word/2010/wordml" xmlns:w15="http://schemas.microsoft.com/office/word/2012/wordml" xmlns:w16cid="http://schemas.microsoft.com/office/word/2016/wordml/cid" xmlns:w16se="http://schemas.microsoft.com/office/word/2015/wordml/symex" mc:Ignorable="w14 w15 w16se w16cid">
   <w:docDefaults>
     <w:rPrDefault>
       <w:rPr>
@@ -2474,154 +2647,392 @@
       </w:pPr>
     </w:pPrDefault>
   </w:docDefaults>
-  <w:latentStyles w:defLockedState="0" w:defUIPriority="99" w:defSemiHidden="1" w:defUnhideWhenUsed="1" w:defQFormat="0" w:count="267">
-    <w:lsdException w:name="Normal" w:semiHidden="0" w:uiPriority="0" w:unhideWhenUsed="0" w:qFormat="1"/>
-    <w:lsdException w:name="heading 1" w:semiHidden="0" w:uiPriority="9" w:unhideWhenUsed="0" w:qFormat="1"/>
-    <w:lsdException w:name="heading 2" w:uiPriority="9" w:qFormat="1"/>
-    <w:lsdException w:name="heading 3" w:uiPriority="9" w:qFormat="1"/>
-    <w:lsdException w:name="heading 4" w:uiPriority="9" w:qFormat="1"/>
-    <w:lsdException w:name="heading 5" w:uiPriority="9" w:qFormat="1"/>
-    <w:lsdException w:name="heading 6" w:uiPriority="9" w:qFormat="1"/>
-    <w:lsdException w:name="heading 7" w:uiPriority="9" w:qFormat="1"/>
-    <w:lsdException w:name="heading 8" w:uiPriority="9" w:qFormat="1"/>
-    <w:lsdException w:name="heading 9" w:uiPriority="9" w:qFormat="1"/>
-    <w:lsdException w:name="toc 1" w:uiPriority="39"/>
-    <w:lsdException w:name="toc 2" w:uiPriority="39"/>
-    <w:lsdException w:name="toc 3" w:uiPriority="39"/>
-    <w:lsdException w:name="toc 4" w:uiPriority="39"/>
-    <w:lsdException w:name="toc 5" w:uiPriority="39"/>
-    <w:lsdException w:name="toc 6" w:uiPriority="39"/>
-    <w:lsdException w:name="toc 7" w:uiPriority="39"/>
-    <w:lsdException w:name="toc 8" w:uiPriority="39"/>
-    <w:lsdException w:name="toc 9" w:uiPriority="39"/>
-    <w:lsdException w:name="caption" w:uiPriority="35" w:qFormat="1"/>
-    <w:lsdException w:name="Title" w:semiHidden="0" w:uiPriority="10" w:unhideWhenUsed="0" w:qFormat="1"/>
-    <w:lsdException w:name="Default Paragraph Font" w:uiPriority="1"/>
-    <w:lsdException w:name="Subtitle" w:semiHidden="0" w:uiPriority="11" w:unhideWhenUsed="0" w:qFormat="1"/>
-    <w:lsdException w:name="Strong" w:semiHidden="0" w:uiPriority="22" w:unhideWhenUsed="0" w:qFormat="1"/>
-    <w:lsdException w:name="Emphasis" w:semiHidden="0" w:uiPriority="20" w:unhideWhenUsed="0" w:qFormat="1"/>
-    <w:lsdException w:name="Table Grid" w:semiHidden="0" w:uiPriority="59" w:unhideWhenUsed="0"/>
-    <w:lsdException w:name="Placeholder Text" w:unhideWhenUsed="0"/>
-    <w:lsdException w:name="No Spacing" w:semiHidden="0" w:uiPriority="1" w:unhideWhenUsed="0" w:qFormat="1"/>
-    <w:lsdException w:name="Light Shading" w:semiHidden="0" w:uiPriority="60" w:unhideWhenUsed="0"/>
-    <w:lsdException w:name="Light List" w:semiHidden="0" w:uiPriority="61" w:unhideWhenUsed="0"/>
-    <w:lsdException w:name="Light Grid" w:semiHidden="0" w:uiPriority="62" w:unhideWhenUsed="0"/>
-    <w:lsdException w:name="Medium Shading 1" w:semiHidden="0" w:uiPriority="63" w:unhideWhenUsed="0"/>
-    <w:lsdException w:name="Medium Shading 2" w:semiHidden="0" w:uiPriority="64" w:unhideWhenUsed="0"/>
-    <w:lsdException w:name="Medium List 1" w:semiHidden="0" w:uiPriority="65" w:unhideWhenUsed="0"/>
-    <w:lsdException w:name="Medium List 2" w:semiHidden="0" w:uiPriority="66" w:unhideWhenUsed="0"/>
-    <w:lsdException w:name="Medium Grid 1" w:semiHidden="0" w:uiPriority="67" w:unhideWhenUsed="0"/>
-    <w:lsdException w:name="Medium Grid 2" w:semiHidden="0" w:uiPriority="68" w:unhideWhenUsed="0"/>
-    <w:lsdException w:name="Medium Grid 3" w:semiHidden="0" w:uiPriority="69" w:unhideWhenUsed="0"/>
-    <w:lsdException w:name="Dark List" w:semiHidden="0" w:uiPriority="70" w:unhideWhenUsed="0"/>
-    <w:lsdException w:name="Colorful Shading" w:semiHidden="0" w:uiPriority="71" w:unhideWhenUsed="0"/>
-    <w:lsdException w:name="Colorful List" w:semiHidden="0" w:uiPriority="72" w:unhideWhenUsed="0"/>
-    <w:lsdException w:name="Colorful Grid" w:semiHidden="0" w:uiPriority="73" w:unhideWhenUsed="0"/>
-    <w:lsdException w:name="Light Shading Accent 1" w:semiHidden="0" w:uiPriority="60" w:unhideWhenUsed="0"/>
-    <w:lsdException w:name="Light List Accent 1" w:semiHidden="0" w:uiPriority="61" w:unhideWhenUsed="0"/>
-    <w:lsdException w:name="Light Grid Accent 1" w:semiHidden="0" w:uiPriority="62" w:unhideWhenUsed="0"/>
-    <w:lsdException w:name="Medium Shading 1 Accent 1" w:semiHidden="0" w:uiPriority="63" w:unhideWhenUsed="0"/>
-    <w:lsdException w:name="Medium Shading 2 Accent 1" w:semiHidden="0" w:uiPriority="64" w:unhideWhenUsed="0"/>
-    <w:lsdException w:name="Medium List 1 Accent 1" w:semiHidden="0" w:uiPriority="65" w:unhideWhenUsed="0"/>
-    <w:lsdException w:name="Revision" w:unhideWhenUsed="0"/>
-    <w:lsdException w:name="List Paragraph" w:semiHidden="0" w:uiPriority="34" w:unhideWhenUsed="0" w:qFormat="1"/>
-    <w:lsdException w:name="Quote" w:semiHidden="0" w:uiPriority="29" w:unhideWhenUsed="0" w:qFormat="1"/>
-    <w:lsdException w:name="Intense Quote" w:semiHidden="0" w:uiPriority="30" w:unhideWhenUsed="0" w:qFormat="1"/>
-    <w:lsdException w:name="Medium List 2 Accent 1" w:semiHidden="0" w:uiPriority="66" w:unhideWhenUsed="0"/>
-    <w:lsdException w:name="Medium Grid 1 Accent 1" w:semiHidden="0" w:uiPriority="67" w:unhideWhenUsed="0"/>
-    <w:lsdException w:name="Medium Grid 2 Accent 1" w:semiHidden="0" w:uiPriority="68" w:unhideWhenUsed="0"/>
-    <w:lsdException w:name="Medium Grid 3 Accent 1" w:semiHidden="0" w:uiPriority="69" w:unhideWhenUsed="0"/>
-    <w:lsdException w:name="Dark List Accent 1" w:semiHidden="0" w:uiPriority="70" w:unhideWhenUsed="0"/>
-    <w:lsdException w:name="Colorful Shading Accent 1" w:semiHidden="0" w:uiPriority="71" w:unhideWhenUsed="0"/>
-    <w:lsdException w:name="Colorful List Accent 1" w:semiHidden="0" w:uiPriority="72" w:unhideWhenUsed="0"/>
-    <w:lsdException w:name="Colorful Grid Accent 1" w:semiHidden="0" w:uiPriority="73" w:unhideWhenUsed="0"/>
-    <w:lsdException w:name="Light Shading Accent 2" w:semiHidden="0" w:uiPriority="60" w:unhideWhenUsed="0"/>
-    <w:lsdException w:name="Light List Accent 2" w:semiHidden="0" w:uiPriority="61" w:unhideWhenUsed="0"/>
-    <w:lsdException w:name="Light Grid Accent 2" w:semiHidden="0" w:uiPriority="62" w:unhideWhenUsed="0"/>
-    <w:lsdException w:name="Medium Shading 1 Accent 2" w:semiHidden="0" w:uiPriority="63" w:unhideWhenUsed="0"/>
-    <w:lsdException w:name="Medium Shading 2 Accent 2" w:semiHidden="0" w:uiPriority="64" w:unhideWhenUsed="0"/>
-    <w:lsdException w:name="Medium List 1 Accent 2" w:semiHidden="0" w:uiPriority="65" w:unhideWhenUsed="0"/>
-    <w:lsdException w:name="Medium List 2 Accent 2" w:semiHidden="0" w:uiPriority="66" w:unhideWhenUsed="0"/>
-    <w:lsdException w:name="Medium Grid 1 Accent 2" w:semiHidden="0" w:uiPriority="67" w:unhideWhenUsed="0"/>
-    <w:lsdException w:name="Medium Grid 2 Accent 2" w:semiHidden="0" w:uiPriority="68" w:unhideWhenUsed="0"/>
-    <w:lsdException w:name="Medium Grid 3 Accent 2" w:semiHidden="0" w:uiPriority="69" w:unhideWhenUsed="0"/>
-    <w:lsdException w:name="Dark List Accent 2" w:semiHidden="0" w:uiPriority="70" w:unhideWhenUsed="0"/>
-    <w:lsdException w:name="Colorful Shading Accent 2" w:semiHidden="0" w:uiPriority="71" w:unhideWhenUsed="0"/>
-    <w:lsdException w:name="Colorful List Accent 2" w:semiHidden="0" w:uiPriority="72" w:unhideWhenUsed="0"/>
-    <w:lsdException w:name="Colorful Grid Accent 2" w:semiHidden="0" w:uiPriority="73" w:unhideWhenUsed="0"/>
-    <w:lsdException w:name="Light Shading Accent 3" w:semiHidden="0" w:uiPriority="60" w:unhideWhenUsed="0"/>
-    <w:lsdException w:name="Light List Accent 3" w:semiHidden="0" w:uiPriority="61" w:unhideWhenUsed="0"/>
-    <w:lsdException w:name="Light Grid Accent 3" w:semiHidden="0" w:uiPriority="62" w:unhideWhenUsed="0"/>
-    <w:lsdException w:name="Medium Shading 1 Accent 3" w:semiHidden="0" w:uiPriority="63" w:unhideWhenUsed="0"/>
-    <w:lsdException w:name="Medium Shading 2 Accent 3" w:semiHidden="0" w:uiPriority="64" w:unhideWhenUsed="0"/>
-    <w:lsdException w:name="Medium List 1 Accent 3" w:semiHidden="0" w:uiPriority="65" w:unhideWhenUsed="0"/>
-    <w:lsdException w:name="Medium List 2 Accent 3" w:semiHidden="0" w:uiPriority="66" w:unhideWhenUsed="0"/>
-    <w:lsdException w:name="Medium Grid 1 Accent 3" w:semiHidden="0" w:uiPriority="67" w:unhideWhenUsed="0"/>
-    <w:lsdException w:name="Medium Grid 2 Accent 3" w:semiHidden="0" w:uiPriority="68" w:unhideWhenUsed="0"/>
-    <w:lsdException w:name="Medium Grid 3 Accent 3" w:semiHidden="0" w:uiPriority="69" w:unhideWhenUsed="0"/>
-    <w:lsdException w:name="Dark List Accent 3" w:semiHidden="0" w:uiPriority="70" w:unhideWhenUsed="0"/>
-    <w:lsdException w:name="Colorful Shading Accent 3" w:semiHidden="0" w:uiPriority="71" w:unhideWhenUsed="0"/>
-    <w:lsdException w:name="Colorful List Accent 3" w:semiHidden="0" w:uiPriority="72" w:unhideWhenUsed="0"/>
-    <w:lsdException w:name="Colorful Grid Accent 3" w:semiHidden="0" w:uiPriority="73" w:unhideWhenUsed="0"/>
-    <w:lsdException w:name="Light Shading Accent 4" w:semiHidden="0" w:uiPriority="60" w:unhideWhenUsed="0"/>
-    <w:lsdException w:name="Light List Accent 4" w:semiHidden="0" w:uiPriority="61" w:unhideWhenUsed="0"/>
-    <w:lsdException w:name="Light Grid Accent 4" w:semiHidden="0" w:uiPriority="62" w:unhideWhenUsed="0"/>
-    <w:lsdException w:name="Medium Shading 1 Accent 4" w:semiHidden="0" w:uiPriority="63" w:unhideWhenUsed="0"/>
-    <w:lsdException w:name="Medium Shading 2 Accent 4" w:semiHidden="0" w:uiPriority="64" w:unhideWhenUsed="0"/>
-    <w:lsdException w:name="Medium List 1 Accent 4" w:semiHidden="0" w:uiPriority="65" w:unhideWhenUsed="0"/>
-    <w:lsdException w:name="Medium List 2 Accent 4" w:semiHidden="0" w:uiPriority="66" w:unhideWhenUsed="0"/>
-    <w:lsdException w:name="Medium Grid 1 Accent 4" w:semiHidden="0" w:uiPriority="67" w:unhideWhenUsed="0"/>
-    <w:lsdException w:name="Medium Grid 2 Accent 4" w:semiHidden="0" w:uiPriority="68" w:unhideWhenUsed="0"/>
-    <w:lsdException w:name="Medium Grid 3 Accent 4" w:semiHidden="0" w:uiPriority="69" w:unhideWhenUsed="0"/>
-    <w:lsdException w:name="Dark List Accent 4" w:semiHidden="0" w:uiPriority="70" w:unhideWhenUsed="0"/>
-    <w:lsdException w:name="Colorful Shading Accent 4" w:semiHidden="0" w:uiPriority="71" w:unhideWhenUsed="0"/>
-    <w:lsdException w:name="Colorful List Accent 4" w:semiHidden="0" w:uiPriority="72" w:unhideWhenUsed="0"/>
-    <w:lsdException w:name="Colorful Grid Accent 4" w:semiHidden="0" w:uiPriority="73" w:unhideWhenUsed="0"/>
-    <w:lsdException w:name="Light Shading Accent 5" w:semiHidden="0" w:uiPriority="60" w:unhideWhenUsed="0"/>
-    <w:lsdException w:name="Light List Accent 5" w:semiHidden="0" w:uiPriority="61" w:unhideWhenUsed="0"/>
-    <w:lsdException w:name="Light Grid Accent 5" w:semiHidden="0" w:uiPriority="62" w:unhideWhenUsed="0"/>
-    <w:lsdException w:name="Medium Shading 1 Accent 5" w:semiHidden="0" w:uiPriority="63" w:unhideWhenUsed="0"/>
-    <w:lsdException w:name="Medium Shading 2 Accent 5" w:semiHidden="0" w:uiPriority="64" w:unhideWhenUsed="0"/>
-    <w:lsdException w:name="Medium List 1 Accent 5" w:semiHidden="0" w:uiPriority="65" w:unhideWhenUsed="0"/>
-    <w:lsdException w:name="Medium List 2 Accent 5" w:semiHidden="0" w:uiPriority="66" w:unhideWhenUsed="0"/>
-    <w:lsdException w:name="Medium Grid 1 Accent 5" w:semiHidden="0" w:uiPriority="67" w:unhideWhenUsed="0"/>
-    <w:lsdException w:name="Medium Grid 2 Accent 5" w:semiHidden="0" w:uiPriority="68" w:unhideWhenUsed="0"/>
-    <w:lsdException w:name="Medium Grid 3 Accent 5" w:semiHidden="0" w:uiPriority="69" w:unhideWhenUsed="0"/>
-    <w:lsdException w:name="Dark List Accent 5" w:semiHidden="0" w:uiPriority="70" w:unhideWhenUsed="0"/>
-    <w:lsdException w:name="Colorful Shading Accent 5" w:semiHidden="0" w:uiPriority="71" w:unhideWhenUsed="0"/>
-    <w:lsdException w:name="Colorful List Accent 5" w:semiHidden="0" w:uiPriority="72" w:unhideWhenUsed="0"/>
-    <w:lsdException w:name="Colorful Grid Accent 5" w:semiHidden="0" w:uiPriority="73" w:unhideWhenUsed="0"/>
-    <w:lsdException w:name="Light Shading Accent 6" w:semiHidden="0" w:uiPriority="60" w:unhideWhenUsed="0"/>
-    <w:lsdException w:name="Light List Accent 6" w:semiHidden="0" w:uiPriority="61" w:unhideWhenUsed="0"/>
-    <w:lsdException w:name="Light Grid Accent 6" w:semiHidden="0" w:uiPriority="62" w:unhideWhenUsed="0"/>
-    <w:lsdException w:name="Medium Shading 1 Accent 6" w:semiHidden="0" w:uiPriority="63" w:unhideWhenUsed="0"/>
-    <w:lsdException w:name="Medium Shading 2 Accent 6" w:semiHidden="0" w:uiPriority="64" w:unhideWhenUsed="0"/>
-    <w:lsdException w:name="Medium List 1 Accent 6" w:semiHidden="0" w:uiPriority="65" w:unhideWhenUsed="0"/>
-    <w:lsdException w:name="Medium List 2 Accent 6" w:semiHidden="0" w:uiPriority="66" w:unhideWhenUsed="0"/>
-    <w:lsdException w:name="Medium Grid 1 Accent 6" w:semiHidden="0" w:uiPriority="67" w:unhideWhenUsed="0"/>
-    <w:lsdException w:name="Medium Grid 2 Accent 6" w:semiHidden="0" w:uiPriority="68" w:unhideWhenUsed="0"/>
-    <w:lsdException w:name="Medium Grid 3 Accent 6" w:semiHidden="0" w:uiPriority="69" w:unhideWhenUsed="0"/>
-    <w:lsdException w:name="Dark List Accent 6" w:semiHidden="0" w:uiPriority="70" w:unhideWhenUsed="0"/>
-    <w:lsdException w:name="Colorful Shading Accent 6" w:semiHidden="0" w:uiPriority="71" w:unhideWhenUsed="0"/>
-    <w:lsdException w:name="Colorful List Accent 6" w:semiHidden="0" w:uiPriority="72" w:unhideWhenUsed="0"/>
-    <w:lsdException w:name="Colorful Grid Accent 6" w:semiHidden="0" w:uiPriority="73" w:unhideWhenUsed="0"/>
-    <w:lsdException w:name="Subtle Emphasis" w:semiHidden="0" w:uiPriority="19" w:unhideWhenUsed="0" w:qFormat="1"/>
-    <w:lsdException w:name="Intense Emphasis" w:semiHidden="0" w:uiPriority="21" w:unhideWhenUsed="0" w:qFormat="1"/>
-    <w:lsdException w:name="Subtle Reference" w:semiHidden="0" w:uiPriority="31" w:unhideWhenUsed="0" w:qFormat="1"/>
-    <w:lsdException w:name="Intense Reference" w:semiHidden="0" w:uiPriority="32" w:unhideWhenUsed="0" w:qFormat="1"/>
-    <w:lsdException w:name="Book Title" w:semiHidden="0" w:uiPriority="33" w:unhideWhenUsed="0" w:qFormat="1"/>
-    <w:lsdException w:name="Bibliography" w:uiPriority="37"/>
-    <w:lsdException w:name="TOC Heading" w:uiPriority="39" w:qFormat="1"/>
+  <w:latentStyles w:defLockedState="0" w:defUIPriority="99" w:defSemiHidden="0" w:defUnhideWhenUsed="0" w:defQFormat="0" w:count="375">
+    <w:lsdException w:name="Normal" w:uiPriority="0" w:qFormat="1"/>
+    <w:lsdException w:name="heading 1" w:uiPriority="9" w:qFormat="1"/>
+    <w:lsdException w:name="heading 2" w:semiHidden="1" w:uiPriority="9" w:unhideWhenUsed="1" w:qFormat="1"/>
+    <w:lsdException w:name="heading 3" w:semiHidden="1" w:uiPriority="9" w:unhideWhenUsed="1" w:qFormat="1"/>
+    <w:lsdException w:name="heading 4" w:semiHidden="1" w:uiPriority="9" w:unhideWhenUsed="1" w:qFormat="1"/>
+    <w:lsdException w:name="heading 5" w:semiHidden="1" w:uiPriority="9" w:unhideWhenUsed="1" w:qFormat="1"/>
+    <w:lsdException w:name="heading 6" w:semiHidden="1" w:uiPriority="9" w:unhideWhenUsed="1" w:qFormat="1"/>
+    <w:lsdException w:name="heading 7" w:semiHidden="1" w:uiPriority="9" w:unhideWhenUsed="1" w:qFormat="1"/>
+    <w:lsdException w:name="heading 8" w:semiHidden="1" w:uiPriority="9" w:unhideWhenUsed="1" w:qFormat="1"/>
+    <w:lsdException w:name="heading 9" w:semiHidden="1" w:uiPriority="9" w:unhideWhenUsed="1" w:qFormat="1"/>
+    <w:lsdException w:name="index 1" w:semiHidden="1" w:unhideWhenUsed="1"/>
+    <w:lsdException w:name="index 2" w:semiHidden="1" w:unhideWhenUsed="1"/>
+    <w:lsdException w:name="index 3" w:semiHidden="1" w:unhideWhenUsed="1"/>
+    <w:lsdException w:name="index 4" w:semiHidden="1" w:unhideWhenUsed="1"/>
+    <w:lsdException w:name="index 5" w:semiHidden="1" w:unhideWhenUsed="1"/>
+    <w:lsdException w:name="index 6" w:semiHidden="1" w:unhideWhenUsed="1"/>
+    <w:lsdException w:name="index 7" w:semiHidden="1" w:unhideWhenUsed="1"/>
+    <w:lsdException w:name="index 8" w:semiHidden="1" w:unhideWhenUsed="1"/>
+    <w:lsdException w:name="index 9" w:semiHidden="1" w:unhideWhenUsed="1"/>
+    <w:lsdException w:name="toc 1" w:semiHidden="1" w:uiPriority="39" w:unhideWhenUsed="1"/>
+    <w:lsdException w:name="toc 2" w:semiHidden="1" w:uiPriority="39" w:unhideWhenUsed="1"/>
+    <w:lsdException w:name="toc 3" w:semiHidden="1" w:uiPriority="39" w:unhideWhenUsed="1"/>
+    <w:lsdException w:name="toc 4" w:semiHidden="1" w:uiPriority="39" w:unhideWhenUsed="1"/>
+    <w:lsdException w:name="toc 5" w:semiHidden="1" w:uiPriority="39" w:unhideWhenUsed="1"/>
+    <w:lsdException w:name="toc 6" w:semiHidden="1" w:uiPriority="39" w:unhideWhenUsed="1"/>
+    <w:lsdException w:name="toc 7" w:semiHidden="1" w:uiPriority="39" w:unhideWhenUsed="1"/>
+    <w:lsdException w:name="toc 8" w:semiHidden="1" w:uiPriority="39" w:unhideWhenUsed="1"/>
+    <w:lsdException w:name="toc 9" w:semiHidden="1" w:uiPriority="39" w:unhideWhenUsed="1"/>
+    <w:lsdException w:name="Normal Indent" w:semiHidden="1" w:unhideWhenUsed="1"/>
+    <w:lsdException w:name="footnote text" w:semiHidden="1" w:unhideWhenUsed="1"/>
+    <w:lsdException w:name="annotation text" w:semiHidden="1" w:unhideWhenUsed="1"/>
+    <w:lsdException w:name="header" w:semiHidden="1" w:unhideWhenUsed="1"/>
+    <w:lsdException w:name="footer" w:semiHidden="1" w:unhideWhenUsed="1"/>
+    <w:lsdException w:name="index heading" w:semiHidden="1" w:unhideWhenUsed="1"/>
+    <w:lsdException w:name="caption" w:semiHidden="1" w:uiPriority="35" w:unhideWhenUsed="1" w:qFormat="1"/>
+    <w:lsdException w:name="table of figures" w:semiHidden="1" w:unhideWhenUsed="1"/>
+    <w:lsdException w:name="envelope address" w:semiHidden="1" w:unhideWhenUsed="1"/>
+    <w:lsdException w:name="envelope return" w:semiHidden="1" w:unhideWhenUsed="1"/>
+    <w:lsdException w:name="footnote reference" w:semiHidden="1" w:unhideWhenUsed="1"/>
+    <w:lsdException w:name="annotation reference" w:semiHidden="1" w:unhideWhenUsed="1"/>
+    <w:lsdException w:name="line number" w:semiHidden="1" w:unhideWhenUsed="1"/>
+    <w:lsdException w:name="page number" w:semiHidden="1" w:unhideWhenUsed="1"/>
+    <w:lsdException w:name="endnote reference" w:semiHidden="1" w:unhideWhenUsed="1"/>
+    <w:lsdException w:name="endnote text" w:semiHidden="1" w:unhideWhenUsed="1"/>
+    <w:lsdException w:name="table of authorities" w:semiHidden="1" w:unhideWhenUsed="1"/>
+    <w:lsdException w:name="macro" w:semiHidden="1" w:unhideWhenUsed="1"/>
+    <w:lsdException w:name="toa heading" w:semiHidden="1" w:unhideWhenUsed="1"/>
+    <w:lsdException w:name="List" w:semiHidden="1" w:unhideWhenUsed="1"/>
+    <w:lsdException w:name="List Bullet" w:semiHidden="1" w:unhideWhenUsed="1"/>
+    <w:lsdException w:name="List Number" w:semiHidden="1" w:unhideWhenUsed="1"/>
+    <w:lsdException w:name="List 2" w:semiHidden="1" w:unhideWhenUsed="1"/>
+    <w:lsdException w:name="List 3" w:semiHidden="1" w:unhideWhenUsed="1"/>
+    <w:lsdException w:name="List 4" w:semiHidden="1" w:unhideWhenUsed="1"/>
+    <w:lsdException w:name="List 5" w:semiHidden="1" w:unhideWhenUsed="1"/>
+    <w:lsdException w:name="List Bullet 2" w:semiHidden="1" w:unhideWhenUsed="1"/>
+    <w:lsdException w:name="List Bullet 3" w:semiHidden="1" w:unhideWhenUsed="1"/>
+    <w:lsdException w:name="List Bullet 4" w:semiHidden="1" w:unhideWhenUsed="1"/>
+    <w:lsdException w:name="List Bullet 5" w:semiHidden="1" w:unhideWhenUsed="1"/>
+    <w:lsdException w:name="List Number 2" w:semiHidden="1" w:unhideWhenUsed="1"/>
+    <w:lsdException w:name="List Number 3" w:semiHidden="1" w:unhideWhenUsed="1"/>
+    <w:lsdException w:name="List Number 4" w:semiHidden="1" w:unhideWhenUsed="1"/>
+    <w:lsdException w:name="List Number 5" w:semiHidden="1" w:unhideWhenUsed="1"/>
+    <w:lsdException w:name="Title" w:uiPriority="10" w:qFormat="1"/>
+    <w:lsdException w:name="Closing" w:semiHidden="1" w:unhideWhenUsed="1"/>
+    <w:lsdException w:name="Signature" w:semiHidden="1" w:unhideWhenUsed="1"/>
+    <w:lsdException w:name="Default Paragraph Font" w:semiHidden="1" w:uiPriority="1" w:unhideWhenUsed="1"/>
+    <w:lsdException w:name="Body Text" w:semiHidden="1" w:unhideWhenUsed="1"/>
+    <w:lsdException w:name="Body Text Indent" w:semiHidden="1" w:unhideWhenUsed="1"/>
+    <w:lsdException w:name="List Continue" w:semiHidden="1" w:unhideWhenUsed="1"/>
+    <w:lsdException w:name="List Continue 2" w:semiHidden="1" w:unhideWhenUsed="1"/>
+    <w:lsdException w:name="List Continue 3" w:semiHidden="1" w:unhideWhenUsed="1"/>
+    <w:lsdException w:name="List Continue 4" w:semiHidden="1" w:unhideWhenUsed="1"/>
+    <w:lsdException w:name="List Continue 5" w:semiHidden="1" w:unhideWhenUsed="1"/>
+    <w:lsdException w:name="Message Header" w:semiHidden="1" w:unhideWhenUsed="1"/>
+    <w:lsdException w:name="Subtitle" w:uiPriority="11" w:qFormat="1"/>
+    <w:lsdException w:name="Salutation" w:semiHidden="1" w:unhideWhenUsed="1"/>
+    <w:lsdException w:name="Date" w:semiHidden="1" w:unhideWhenUsed="1"/>
+    <w:lsdException w:name="Body Text First Indent" w:semiHidden="1" w:unhideWhenUsed="1"/>
+    <w:lsdException w:name="Body Text First Indent 2" w:semiHidden="1" w:unhideWhenUsed="1"/>
+    <w:lsdException w:name="Note Heading" w:semiHidden="1" w:unhideWhenUsed="1"/>
+    <w:lsdException w:name="Body Text 2" w:semiHidden="1" w:unhideWhenUsed="1"/>
+    <w:lsdException w:name="Body Text 3" w:semiHidden="1" w:unhideWhenUsed="1"/>
+    <w:lsdException w:name="Body Text Indent 2" w:semiHidden="1" w:unhideWhenUsed="1"/>
+    <w:lsdException w:name="Body Text Indent 3" w:semiHidden="1" w:unhideWhenUsed="1"/>
+    <w:lsdException w:name="Block Text" w:semiHidden="1" w:unhideWhenUsed="1"/>
+    <w:lsdException w:name="Hyperlink" w:semiHidden="1" w:unhideWhenUsed="1"/>
+    <w:lsdException w:name="FollowedHyperlink" w:semiHidden="1" w:unhideWhenUsed="1"/>
+    <w:lsdException w:name="Strong" w:uiPriority="22" w:qFormat="1"/>
+    <w:lsdException w:name="Emphasis" w:uiPriority="20" w:qFormat="1"/>
+    <w:lsdException w:name="Document Map" w:semiHidden="1" w:unhideWhenUsed="1"/>
+    <w:lsdException w:name="Plain Text" w:semiHidden="1" w:unhideWhenUsed="1"/>
+    <w:lsdException w:name="E-mail Signature" w:semiHidden="1" w:unhideWhenUsed="1"/>
+    <w:lsdException w:name="HTML Top of Form" w:semiHidden="1" w:unhideWhenUsed="1"/>
+    <w:lsdException w:name="HTML Bottom of Form" w:semiHidden="1" w:unhideWhenUsed="1"/>
+    <w:lsdException w:name="Normal (Web)" w:semiHidden="1" w:unhideWhenUsed="1"/>
+    <w:lsdException w:name="HTML Acronym" w:semiHidden="1" w:unhideWhenUsed="1"/>
+    <w:lsdException w:name="HTML Address" w:semiHidden="1" w:unhideWhenUsed="1"/>
+    <w:lsdException w:name="HTML Cite" w:semiHidden="1" w:unhideWhenUsed="1"/>
+    <w:lsdException w:name="HTML Code" w:semiHidden="1" w:unhideWhenUsed="1"/>
+    <w:lsdException w:name="HTML Definition" w:semiHidden="1" w:unhideWhenUsed="1"/>
+    <w:lsdException w:name="HTML Keyboard" w:semiHidden="1" w:unhideWhenUsed="1"/>
+    <w:lsdException w:name="HTML Preformatted" w:semiHidden="1" w:unhideWhenUsed="1"/>
+    <w:lsdException w:name="HTML Sample" w:semiHidden="1" w:unhideWhenUsed="1"/>
+    <w:lsdException w:name="HTML Typewriter" w:semiHidden="1" w:unhideWhenUsed="1"/>
+    <w:lsdException w:name="HTML Variable" w:semiHidden="1" w:unhideWhenUsed="1"/>
+    <w:lsdException w:name="Normal Table" w:semiHidden="1" w:unhideWhenUsed="1"/>
+    <w:lsdException w:name="annotation subject" w:semiHidden="1" w:unhideWhenUsed="1"/>
+    <w:lsdException w:name="No List" w:semiHidden="1" w:unhideWhenUsed="1"/>
+    <w:lsdException w:name="Outline List 1" w:semiHidden="1" w:unhideWhenUsed="1"/>
+    <w:lsdException w:name="Outline List 2" w:semiHidden="1" w:unhideWhenUsed="1"/>
+    <w:lsdException w:name="Outline List 3" w:semiHidden="1" w:unhideWhenUsed="1"/>
+    <w:lsdException w:name="Table Simple 1" w:semiHidden="1" w:unhideWhenUsed="1"/>
+    <w:lsdException w:name="Table Simple 2" w:semiHidden="1" w:unhideWhenUsed="1"/>
+    <w:lsdException w:name="Table Simple 3" w:semiHidden="1" w:unhideWhenUsed="1"/>
+    <w:lsdException w:name="Table Classic 1" w:semiHidden="1" w:unhideWhenUsed="1"/>
+    <w:lsdException w:name="Table Classic 2" w:semiHidden="1" w:unhideWhenUsed="1"/>
+    <w:lsdException w:name="Table Classic 3" w:semiHidden="1" w:unhideWhenUsed="1"/>
+    <w:lsdException w:name="Table Classic 4" w:semiHidden="1" w:unhideWhenUsed="1"/>
+    <w:lsdException w:name="Table Colorful 1" w:semiHidden="1" w:unhideWhenUsed="1"/>
+    <w:lsdException w:name="Table Colorful 2" w:semiHidden="1" w:unhideWhenUsed="1"/>
+    <w:lsdException w:name="Table Colorful 3" w:semiHidden="1" w:unhideWhenUsed="1"/>
+    <w:lsdException w:name="Table Columns 1" w:semiHidden="1" w:unhideWhenUsed="1"/>
+    <w:lsdException w:name="Table Columns 2" w:semiHidden="1" w:unhideWhenUsed="1"/>
+    <w:lsdException w:name="Table Columns 3" w:semiHidden="1" w:unhideWhenUsed="1"/>
+    <w:lsdException w:name="Table Columns 4" w:semiHidden="1" w:unhideWhenUsed="1"/>
+    <w:lsdException w:name="Table Columns 5" w:semiHidden="1" w:unhideWhenUsed="1"/>
+    <w:lsdException w:name="Table Grid 1" w:semiHidden="1" w:unhideWhenUsed="1"/>
+    <w:lsdException w:name="Table Grid 2" w:semiHidden="1" w:unhideWhenUsed="1"/>
+    <w:lsdException w:name="Table Grid 3" w:semiHidden="1" w:unhideWhenUsed="1"/>
+    <w:lsdException w:name="Table Grid 4" w:semiHidden="1" w:unhideWhenUsed="1"/>
+    <w:lsdException w:name="Table Grid 5" w:semiHidden="1" w:unhideWhenUsed="1"/>
+    <w:lsdException w:name="Table Grid 6" w:semiHidden="1" w:unhideWhenUsed="1"/>
+    <w:lsdException w:name="Table Grid 7" w:semiHidden="1" w:unhideWhenUsed="1"/>
+    <w:lsdException w:name="Table Grid 8" w:semiHidden="1" w:unhideWhenUsed="1"/>
+    <w:lsdException w:name="Table List 1" w:semiHidden="1" w:unhideWhenUsed="1"/>
+    <w:lsdException w:name="Table List 2" w:semiHidden="1" w:unhideWhenUsed="1"/>
+    <w:lsdException w:name="Table List 3" w:semiHidden="1" w:unhideWhenUsed="1"/>
+    <w:lsdException w:name="Table List 4" w:semiHidden="1" w:unhideWhenUsed="1"/>
+    <w:lsdException w:name="Table List 5" w:semiHidden="1" w:unhideWhenUsed="1"/>
+    <w:lsdException w:name="Table List 6" w:semiHidden="1" w:unhideWhenUsed="1"/>
+    <w:lsdException w:name="Table List 7" w:semiHidden="1" w:unhideWhenUsed="1"/>
+    <w:lsdException w:name="Table List 8" w:semiHidden="1" w:unhideWhenUsed="1"/>
+    <w:lsdException w:name="Table 3D effects 1" w:semiHidden="1" w:unhideWhenUsed="1"/>
+    <w:lsdException w:name="Table 3D effects 2" w:semiHidden="1" w:unhideWhenUsed="1"/>
+    <w:lsdException w:name="Table 3D effects 3" w:semiHidden="1" w:unhideWhenUsed="1"/>
+    <w:lsdException w:name="Table Contemporary" w:semiHidden="1" w:unhideWhenUsed="1"/>
+    <w:lsdException w:name="Table Elegant" w:semiHidden="1" w:unhideWhenUsed="1"/>
+    <w:lsdException w:name="Table Professional" w:semiHidden="1" w:unhideWhenUsed="1"/>
+    <w:lsdException w:name="Table Subtle 1" w:semiHidden="1" w:unhideWhenUsed="1"/>
+    <w:lsdException w:name="Table Subtle 2" w:semiHidden="1" w:unhideWhenUsed="1"/>
+    <w:lsdException w:name="Table Web 1" w:semiHidden="1" w:unhideWhenUsed="1"/>
+    <w:lsdException w:name="Table Web 2" w:semiHidden="1" w:unhideWhenUsed="1"/>
+    <w:lsdException w:name="Table Web 3" w:semiHidden="1" w:unhideWhenUsed="1"/>
+    <w:lsdException w:name="Balloon Text" w:semiHidden="1" w:unhideWhenUsed="1"/>
+    <w:lsdException w:name="Table Grid" w:semiHidden="1" w:uiPriority="59" w:unhideWhenUsed="1"/>
+    <w:lsdException w:name="Table Theme" w:semiHidden="1" w:unhideWhenUsed="1"/>
+    <w:lsdException w:name="Placeholder Text" w:semiHidden="1"/>
+    <w:lsdException w:name="No Spacing" w:uiPriority="1" w:qFormat="1"/>
+    <w:lsdException w:name="Light Shading" w:uiPriority="60"/>
+    <w:lsdException w:name="Light List" w:uiPriority="61"/>
+    <w:lsdException w:name="Light Grid" w:uiPriority="62"/>
+    <w:lsdException w:name="Medium Shading 1" w:uiPriority="63"/>
+    <w:lsdException w:name="Medium Shading 2" w:uiPriority="64"/>
+    <w:lsdException w:name="Medium List 1" w:uiPriority="65"/>
+    <w:lsdException w:name="Medium List 2" w:uiPriority="66"/>
+    <w:lsdException w:name="Medium Grid 1" w:uiPriority="67"/>
+    <w:lsdException w:name="Medium Grid 2" w:uiPriority="68"/>
+    <w:lsdException w:name="Medium Grid 3" w:uiPriority="69"/>
+    <w:lsdException w:name="Dark List" w:uiPriority="70"/>
+    <w:lsdException w:name="Colorful Shading" w:uiPriority="71"/>
+    <w:lsdException w:name="Colorful List" w:uiPriority="72"/>
+    <w:lsdException w:name="Colorful Grid" w:uiPriority="73"/>
+    <w:lsdException w:name="Light Shading Accent 1" w:uiPriority="60"/>
+    <w:lsdException w:name="Light List Accent 1" w:uiPriority="61"/>
+    <w:lsdException w:name="Light Grid Accent 1" w:uiPriority="62"/>
+    <w:lsdException w:name="Medium Shading 1 Accent 1" w:uiPriority="63"/>
+    <w:lsdException w:name="Medium Shading 2 Accent 1" w:uiPriority="64"/>
+    <w:lsdException w:name="Medium List 1 Accent 1" w:uiPriority="65"/>
+    <w:lsdException w:name="Revision" w:semiHidden="1"/>
+    <w:lsdException w:name="List Paragraph" w:uiPriority="34" w:qFormat="1"/>
+    <w:lsdException w:name="Quote" w:uiPriority="29" w:qFormat="1"/>
+    <w:lsdException w:name="Intense Quote" w:uiPriority="30" w:qFormat="1"/>
+    <w:lsdException w:name="Medium List 2 Accent 1" w:uiPriority="66"/>
+    <w:lsdException w:name="Medium Grid 1 Accent 1" w:uiPriority="67"/>
+    <w:lsdException w:name="Medium Grid 2 Accent 1" w:uiPriority="68"/>
+    <w:lsdException w:name="Medium Grid 3 Accent 1" w:uiPriority="69"/>
+    <w:lsdException w:name="Dark List Accent 1" w:uiPriority="70"/>
+    <w:lsdException w:name="Colorful Shading Accent 1" w:uiPriority="71"/>
+    <w:lsdException w:name="Colorful List Accent 1" w:uiPriority="72"/>
+    <w:lsdException w:name="Colorful Grid Accent 1" w:uiPriority="73"/>
+    <w:lsdException w:name="Light Shading Accent 2" w:uiPriority="60"/>
+    <w:lsdException w:name="Light List Accent 2" w:uiPriority="61"/>
+    <w:lsdException w:name="Light Grid Accent 2" w:uiPriority="62"/>
+    <w:lsdException w:name="Medium Shading 1 Accent 2" w:uiPriority="63"/>
+    <w:lsdException w:name="Medium Shading 2 Accent 2" w:uiPriority="64"/>
+    <w:lsdException w:name="Medium List 1 Accent 2" w:uiPriority="65"/>
+    <w:lsdException w:name="Medium List 2 Accent 2" w:uiPriority="66"/>
+    <w:lsdException w:name="Medium Grid 1 Accent 2" w:uiPriority="67"/>
+    <w:lsdException w:name="Medium Grid 2 Accent 2" w:uiPriority="68"/>
+    <w:lsdException w:name="Medium Grid 3 Accent 2" w:uiPriority="69"/>
+    <w:lsdException w:name="Dark List Accent 2" w:uiPriority="70"/>
+    <w:lsdException w:name="Colorful Shading Accent 2" w:uiPriority="71"/>
+    <w:lsdException w:name="Colorful List Accent 2" w:uiPriority="72"/>
+    <w:lsdException w:name="Colorful Grid Accent 2" w:uiPriority="73"/>
+    <w:lsdException w:name="Light Shading Accent 3" w:uiPriority="60"/>
+    <w:lsdException w:name="Light List Accent 3" w:uiPriority="61"/>
+    <w:lsdException w:name="Light Grid Accent 3" w:uiPriority="62"/>
+    <w:lsdException w:name="Medium Shading 1 Accent 3" w:uiPriority="63"/>
+    <w:lsdException w:name="Medium Shading 2 Accent 3" w:uiPriority="64"/>
+    <w:lsdException w:name="Medium List 1 Accent 3" w:uiPriority="65"/>
+    <w:lsdException w:name="Medium List 2 Accent 3" w:uiPriority="66"/>
+    <w:lsdException w:name="Medium Grid 1 Accent 3" w:uiPriority="67"/>
+    <w:lsdException w:name="Medium Grid 2 Accent 3" w:uiPriority="68"/>
+    <w:lsdException w:name="Medium Grid 3 Accent 3" w:uiPriority="69"/>
+    <w:lsdException w:name="Dark List Accent 3" w:uiPriority="70"/>
+    <w:lsdException w:name="Colorful Shading Accent 3" w:uiPriority="71"/>
+    <w:lsdException w:name="Colorful List Accent 3" w:uiPriority="72"/>
+    <w:lsdException w:name="Colorful Grid Accent 3" w:uiPriority="73"/>
+    <w:lsdException w:name="Light Shading Accent 4" w:uiPriority="60"/>
+    <w:lsdException w:name="Light List Accent 4" w:uiPriority="61"/>
+    <w:lsdException w:name="Light Grid Accent 4" w:uiPriority="62"/>
+    <w:lsdException w:name="Medium Shading 1 Accent 4" w:uiPriority="63"/>
+    <w:lsdException w:name="Medium Shading 2 Accent 4" w:uiPriority="64"/>
+    <w:lsdException w:name="Medium List 1 Accent 4" w:uiPriority="65"/>
+    <w:lsdException w:name="Medium List 2 Accent 4" w:uiPriority="66"/>
+    <w:lsdException w:name="Medium Grid 1 Accent 4" w:uiPriority="67"/>
+    <w:lsdException w:name="Medium Grid 2 Accent 4" w:uiPriority="68"/>
+    <w:lsdException w:name="Medium Grid 3 Accent 4" w:uiPriority="69"/>
+    <w:lsdException w:name="Dark List Accent 4" w:uiPriority="70"/>
+    <w:lsdException w:name="Colorful Shading Accent 4" w:uiPriority="71"/>
+    <w:lsdException w:name="Colorful List Accent 4" w:uiPriority="72"/>
+    <w:lsdException w:name="Colorful Grid Accent 4" w:uiPriority="73"/>
+    <w:lsdException w:name="Light Shading Accent 5" w:uiPriority="60"/>
+    <w:lsdException w:name="Light List Accent 5" w:uiPriority="61"/>
+    <w:lsdException w:name="Light Grid Accent 5" w:uiPriority="62"/>
+    <w:lsdException w:name="Medium Shading 1 Accent 5" w:uiPriority="63"/>
+    <w:lsdException w:name="Medium Shading 2 Accent 5" w:uiPriority="64"/>
+    <w:lsdException w:name="Medium List 1 Accent 5" w:uiPriority="65"/>
+    <w:lsdException w:name="Medium List 2 Accent 5" w:uiPriority="66"/>
+    <w:lsdException w:name="Medium Grid 1 Accent 5" w:uiPriority="67"/>
+    <w:lsdException w:name="Medium Grid 2 Accent 5" w:uiPriority="68"/>
+    <w:lsdException w:name="Medium Grid 3 Accent 5" w:uiPriority="69"/>
+    <w:lsdException w:name="Dark List Accent 5" w:uiPriority="70"/>
+    <w:lsdException w:name="Colorful Shading Accent 5" w:uiPriority="71"/>
+    <w:lsdException w:name="Colorful List Accent 5" w:uiPriority="72"/>
+    <w:lsdException w:name="Colorful Grid Accent 5" w:uiPriority="73"/>
+    <w:lsdException w:name="Light Shading Accent 6" w:uiPriority="60"/>
+    <w:lsdException w:name="Light List Accent 6" w:uiPriority="61"/>
+    <w:lsdException w:name="Light Grid Accent 6" w:uiPriority="62"/>
+    <w:lsdException w:name="Medium Shading 1 Accent 6" w:uiPriority="63"/>
+    <w:lsdException w:name="Medium Shading 2 Accent 6" w:uiPriority="64"/>
+    <w:lsdException w:name="Medium List 1 Accent 6" w:uiPriority="65"/>
+    <w:lsdException w:name="Medium List 2 Accent 6" w:uiPriority="66"/>
+    <w:lsdException w:name="Medium Grid 1 Accent 6" w:uiPriority="67"/>
+    <w:lsdException w:name="Medium Grid 2 Accent 6" w:uiPriority="68"/>
+    <w:lsdException w:name="Medium Grid 3 Accent 6" w:uiPriority="69"/>
+    <w:lsdException w:name="Dark List Accent 6" w:uiPriority="70"/>
+    <w:lsdException w:name="Colorful Shading Accent 6" w:uiPriority="71"/>
+    <w:lsdException w:name="Colorful List Accent 6" w:uiPriority="72"/>
+    <w:lsdException w:name="Colorful Grid Accent 6" w:uiPriority="73"/>
+    <w:lsdException w:name="Subtle Emphasis" w:uiPriority="19" w:qFormat="1"/>
+    <w:lsdException w:name="Intense Emphasis" w:uiPriority="21" w:qFormat="1"/>
+    <w:lsdException w:name="Subtle Reference" w:uiPriority="31" w:qFormat="1"/>
+    <w:lsdException w:name="Intense Reference" w:uiPriority="32" w:qFormat="1"/>
+    <w:lsdException w:name="Book Title" w:uiPriority="33" w:qFormat="1"/>
+    <w:lsdException w:name="Bibliography" w:semiHidden="1" w:uiPriority="37" w:unhideWhenUsed="1"/>
+    <w:lsdException w:name="TOC Heading" w:semiHidden="1" w:uiPriority="39" w:unhideWhenUsed="1" w:qFormat="1"/>
+    <w:lsdException w:name="Plain Table 1" w:uiPriority="41"/>
+    <w:lsdException w:name="Plain Table 2" w:uiPriority="42"/>
+    <w:lsdException w:name="Plain Table 3" w:uiPriority="43"/>
+    <w:lsdException w:name="Plain Table 4" w:uiPriority="44"/>
+    <w:lsdException w:name="Plain Table 5" w:uiPriority="45"/>
+    <w:lsdException w:name="Grid Table Light" w:uiPriority="40"/>
+    <w:lsdException w:name="Grid Table 1 Light" w:uiPriority="46"/>
+    <w:lsdException w:name="Grid Table 2" w:uiPriority="47"/>
+    <w:lsdException w:name="Grid Table 3" w:uiPriority="48"/>
+    <w:lsdException w:name="Grid Table 4" w:uiPriority="49"/>
+    <w:lsdException w:name="Grid Table 5 Dark" w:uiPriority="50"/>
+    <w:lsdException w:name="Grid Table 6 Colorful" w:uiPriority="51"/>
+    <w:lsdException w:name="Grid Table 7 Colorful" w:uiPriority="52"/>
+    <w:lsdException w:name="Grid Table 1 Light Accent 1" w:uiPriority="46"/>
+    <w:lsdException w:name="Grid Table 2 Accent 1" w:uiPriority="47"/>
+    <w:lsdException w:name="Grid Table 3 Accent 1" w:uiPriority="48"/>
+    <w:lsdException w:name="Grid Table 4 Accent 1" w:uiPriority="49"/>
+    <w:lsdException w:name="Grid Table 5 Dark Accent 1" w:uiPriority="50"/>
+    <w:lsdException w:name="Grid Table 6 Colorful Accent 1" w:uiPriority="51"/>
+    <w:lsdException w:name="Grid Table 7 Colorful Accent 1" w:uiPriority="52"/>
+    <w:lsdException w:name="Grid Table 1 Light Accent 2" w:uiPriority="46"/>
+    <w:lsdException w:name="Grid Table 2 Accent 2" w:uiPriority="47"/>
+    <w:lsdException w:name="Grid Table 3 Accent 2" w:uiPriority="48"/>
+    <w:lsdException w:name="Grid Table 4 Accent 2" w:uiPriority="49"/>
+    <w:lsdException w:name="Grid Table 5 Dark Accent 2" w:uiPriority="50"/>
+    <w:lsdException w:name="Grid Table 6 Colorful Accent 2" w:uiPriority="51"/>
+    <w:lsdException w:name="Grid Table 7 Colorful Accent 2" w:uiPriority="52"/>
+    <w:lsdException w:name="Grid Table 1 Light Accent 3" w:uiPriority="46"/>
+    <w:lsdException w:name="Grid Table 2 Accent 3" w:uiPriority="47"/>
+    <w:lsdException w:name="Grid Table 3 Accent 3" w:uiPriority="48"/>
+    <w:lsdException w:name="Grid Table 4 Accent 3" w:uiPriority="49"/>
+    <w:lsdException w:name="Grid Table 5 Dark Accent 3" w:uiPriority="50"/>
+    <w:lsdException w:name="Grid Table 6 Colorful Accent 3" w:uiPriority="51"/>
+    <w:lsdException w:name="Grid Table 7 Colorful Accent 3" w:uiPriority="52"/>
+    <w:lsdException w:name="Grid Table 1 Light Accent 4" w:uiPriority="46"/>
+    <w:lsdException w:name="Grid Table 2 Accent 4" w:uiPriority="47"/>
+    <w:lsdException w:name="Grid Table 3 Accent 4" w:uiPriority="48"/>
+    <w:lsdException w:name="Grid Table 4 Accent 4" w:uiPriority="49"/>
+    <w:lsdException w:name="Grid Table 5 Dark Accent 4" w:uiPriority="50"/>
+    <w:lsdException w:name="Grid Table 6 Colorful Accent 4" w:uiPriority="51"/>
+    <w:lsdException w:name="Grid Table 7 Colorful Accent 4" w:uiPriority="52"/>
+    <w:lsdException w:name="Grid Table 1 Light Accent 5" w:uiPriority="46"/>
+    <w:lsdException w:name="Grid Table 2 Accent 5" w:uiPriority="47"/>
+    <w:lsdException w:name="Grid Table 3 Accent 5" w:uiPriority="48"/>
+    <w:lsdException w:name="Grid Table 4 Accent 5" w:uiPriority="49"/>
+    <w:lsdException w:name="Grid Table 5 Dark Accent 5" w:uiPriority="50"/>
+    <w:lsdException w:name="Grid Table 6 Colorful Accent 5" w:uiPriority="51"/>
+    <w:lsdException w:name="Grid Table 7 Colorful Accent 5" w:uiPriority="52"/>
+    <w:lsdException w:name="Grid Table 1 Light Accent 6" w:uiPriority="46"/>
+    <w:lsdException w:name="Grid Table 2 Accent 6" w:uiPriority="47"/>
+    <w:lsdException w:name="Grid Table 3 Accent 6" w:uiPriority="48"/>
+    <w:lsdException w:name="Grid Table 4 Accent 6" w:uiPriority="49"/>
+    <w:lsdException w:name="Grid Table 5 Dark Accent 6" w:uiPriority="50"/>
+    <w:lsdException w:name="Grid Table 6 Colorful Accent 6" w:uiPriority="51"/>
+    <w:lsdException w:name="Grid Table 7 Colorful Accent 6" w:uiPriority="52"/>
+    <w:lsdException w:name="List Table 1 Light" w:uiPriority="46"/>
+    <w:lsdException w:name="List Table 2" w:uiPriority="47"/>
+    <w:lsdException w:name="List Table 3" w:uiPriority="48"/>
+    <w:lsdException w:name="List Table 4" w:uiPriority="49"/>
+    <w:lsdException w:name="List Table 5 Dark" w:uiPriority="50"/>
+    <w:lsdException w:name="List Table 6 Colorful" w:uiPriority="51"/>
+    <w:lsdException w:name="List Table 7 Colorful" w:uiPriority="52"/>
+    <w:lsdException w:name="List Table 1 Light Accent 1" w:uiPriority="46"/>
+    <w:lsdException w:name="List Table 2 Accent 1" w:uiPriority="47"/>
+    <w:lsdException w:name="List Table 3 Accent 1" w:uiPriority="48"/>
+    <w:lsdException w:name="List Table 4 Accent 1" w:uiPriority="49"/>
+    <w:lsdException w:name="List Table 5 Dark Accent 1" w:uiPriority="50"/>
+    <w:lsdException w:name="List Table 6 Colorful Accent 1" w:uiPriority="51"/>
+    <w:lsdException w:name="List Table 7 Colorful Accent 1" w:uiPriority="52"/>
+    <w:lsdException w:name="List Table 1 Light Accent 2" w:uiPriority="46"/>
+    <w:lsdException w:name="List Table 2 Accent 2" w:uiPriority="47"/>
+    <w:lsdException w:name="List Table 3 Accent 2" w:uiPriority="48"/>
+    <w:lsdException w:name="List Table 4 Accent 2" w:uiPriority="49"/>
+    <w:lsdException w:name="List Table 5 Dark Accent 2" w:uiPriority="50"/>
+    <w:lsdException w:name="List Table 6 Colorful Accent 2" w:uiPriority="51"/>
+    <w:lsdException w:name="List Table 7 Colorful Accent 2" w:uiPriority="52"/>
+    <w:lsdException w:name="List Table 1 Light Accent 3" w:uiPriority="46"/>
+    <w:lsdException w:name="List Table 2 Accent 3" w:uiPriority="47"/>
+    <w:lsdException w:name="List Table 3 Accent 3" w:uiPriority="48"/>
+    <w:lsdException w:name="List Table 4 Accent 3" w:uiPriority="49"/>
+    <w:lsdException w:name="List Table 5 Dark Accent 3" w:uiPriority="50"/>
+    <w:lsdException w:name="List Table 6 Colorful Accent 3" w:uiPriority="51"/>
+    <w:lsdException w:name="List Table 7 Colorful Accent 3" w:uiPriority="52"/>
+    <w:lsdException w:name="List Table 1 Light Accent 4" w:uiPriority="46"/>
+    <w:lsdException w:name="List Table 2 Accent 4" w:uiPriority="47"/>
+    <w:lsdException w:name="List Table 3 Accent 4" w:uiPriority="48"/>
+    <w:lsdException w:name="List Table 4 Accent 4" w:uiPriority="49"/>
+    <w:lsdException w:name="List Table 5 Dark Accent 4" w:uiPriority="50"/>
+    <w:lsdException w:name="List Table 6 Colorful Accent 4" w:uiPriority="51"/>
+    <w:lsdException w:name="List Table 7 Colorful Accent 4" w:uiPriority="52"/>
+    <w:lsdException w:name="List Table 1 Light Accent 5" w:uiPriority="46"/>
+    <w:lsdException w:name="List Table 2 Accent 5" w:uiPriority="47"/>
+    <w:lsdException w:name="List Table 3 Accent 5" w:uiPriority="48"/>
+    <w:lsdException w:name="List Table 4 Accent 5" w:uiPriority="49"/>
+    <w:lsdException w:name="List Table 5 Dark Accent 5" w:uiPriority="50"/>
+    <w:lsdException w:name="List Table 6 Colorful Accent 5" w:uiPriority="51"/>
+    <w:lsdException w:name="List Table 7 Colorful Accent 5" w:uiPriority="52"/>
+    <w:lsdException w:name="List Table 1 Light Accent 6" w:uiPriority="46"/>
+    <w:lsdException w:name="List Table 2 Accent 6" w:uiPriority="47"/>
+    <w:lsdException w:name="List Table 3 Accent 6" w:uiPriority="48"/>
+    <w:lsdException w:name="List Table 4 Accent 6" w:uiPriority="49"/>
+    <w:lsdException w:name="List Table 5 Dark Accent 6" w:uiPriority="50"/>
+    <w:lsdException w:name="List Table 6 Colorful Accent 6" w:uiPriority="51"/>
+    <w:lsdException w:name="List Table 7 Colorful Accent 6" w:uiPriority="52"/>
+    <w:lsdException w:name="Mention" w:semiHidden="1" w:unhideWhenUsed="1"/>
+    <w:lsdException w:name="Smart Hyperlink" w:semiHidden="1" w:unhideWhenUsed="1"/>
+    <w:lsdException w:name="Hashtag" w:semiHidden="1" w:unhideWhenUsed="1"/>
+    <w:lsdException w:name="Unresolved Mention" w:semiHidden="1" w:unhideWhenUsed="1"/>
   </w:latentStyles>
   <w:style w:type="paragraph" w:default="1" w:styleId="Normal">
     <w:name w:val="Normal"/>
     <w:qFormat/>
   </w:style>
-  <w:style w:type="paragraph" w:styleId="Rubrik1">
+  <w:style w:type="paragraph" w:styleId="Heading1">
     <w:name w:val="heading 1"/>
     <w:basedOn w:val="Normal"/>
     <w:next w:val="Normal"/>
-    <w:link w:val="Rubrik1Char"/>
+    <w:link w:val="Heading1Char"/>
     <w:uiPriority w:val="9"/>
     <w:qFormat/>
     <w:rsid w:val="00AD508B"/>
@@ -2640,11 +3051,11 @@
       <w:szCs w:val="28"/>
     </w:rPr>
   </w:style>
-  <w:style w:type="paragraph" w:styleId="Rubrik2">
+  <w:style w:type="paragraph" w:styleId="Heading2">
     <w:name w:val="heading 2"/>
     <w:basedOn w:val="Normal"/>
     <w:next w:val="Normal"/>
-    <w:link w:val="Rubrik2Char"/>
+    <w:link w:val="Heading2Char"/>
     <w:uiPriority w:val="9"/>
     <w:unhideWhenUsed/>
     <w:qFormat/>
@@ -2664,13 +3075,13 @@
       <w:szCs w:val="26"/>
     </w:rPr>
   </w:style>
-  <w:style w:type="character" w:default="1" w:styleId="Standardstycketeckensnitt">
+  <w:style w:type="character" w:default="1" w:styleId="DefaultParagraphFont">
     <w:name w:val="Default Paragraph Font"/>
     <w:uiPriority w:val="1"/>
     <w:semiHidden/>
     <w:unhideWhenUsed/>
   </w:style>
-  <w:style w:type="table" w:default="1" w:styleId="Normaltabell">
+  <w:style w:type="table" w:default="1" w:styleId="TableNormal">
     <w:name w:val="Normal Table"/>
     <w:uiPriority w:val="99"/>
     <w:semiHidden/>
@@ -2685,17 +3096,17 @@
       </w:tblCellMar>
     </w:tblPr>
   </w:style>
-  <w:style w:type="numbering" w:default="1" w:styleId="Ingenlista">
+  <w:style w:type="numbering" w:default="1" w:styleId="NoList">
     <w:name w:val="No List"/>
     <w:uiPriority w:val="99"/>
     <w:semiHidden/>
     <w:unhideWhenUsed/>
   </w:style>
-  <w:style w:type="paragraph" w:styleId="Rubrik">
+  <w:style w:type="paragraph" w:styleId="Title">
     <w:name w:val="Title"/>
     <w:basedOn w:val="Normal"/>
     <w:next w:val="Normal"/>
-    <w:link w:val="RubrikChar"/>
+    <w:link w:val="TitleChar"/>
     <w:uiPriority w:val="10"/>
     <w:qFormat/>
     <w:rsid w:val="00AD508B"/>
@@ -2715,10 +3126,10 @@
       <w:szCs w:val="52"/>
     </w:rPr>
   </w:style>
-  <w:style w:type="character" w:customStyle="1" w:styleId="RubrikChar">
-    <w:name w:val="Rubrik Char"/>
-    <w:basedOn w:val="Standardstycketeckensnitt"/>
-    <w:link w:val="Rubrik"/>
+  <w:style w:type="character" w:customStyle="1" w:styleId="TitleChar">
+    <w:name w:val="Title Char"/>
+    <w:basedOn w:val="DefaultParagraphFont"/>
+    <w:link w:val="Title"/>
     <w:uiPriority w:val="10"/>
     <w:rsid w:val="00AD508B"/>
     <w:rPr>
@@ -2730,10 +3141,10 @@
       <w:szCs w:val="52"/>
     </w:rPr>
   </w:style>
-  <w:style w:type="character" w:customStyle="1" w:styleId="Rubrik1Char">
-    <w:name w:val="Rubrik 1 Char"/>
-    <w:basedOn w:val="Standardstycketeckensnitt"/>
-    <w:link w:val="Rubrik1"/>
+  <w:style w:type="character" w:customStyle="1" w:styleId="Heading1Char">
+    <w:name w:val="Heading 1 Char"/>
+    <w:basedOn w:val="DefaultParagraphFont"/>
+    <w:link w:val="Heading1"/>
     <w:uiPriority w:val="9"/>
     <w:rsid w:val="00AD508B"/>
     <w:rPr>
@@ -2745,10 +3156,10 @@
       <w:szCs w:val="28"/>
     </w:rPr>
   </w:style>
-  <w:style w:type="paragraph" w:styleId="Ballongtext">
+  <w:style w:type="paragraph" w:styleId="BalloonText">
     <w:name w:val="Balloon Text"/>
     <w:basedOn w:val="Normal"/>
-    <w:link w:val="BallongtextChar"/>
+    <w:link w:val="BalloonTextChar"/>
     <w:uiPriority w:val="99"/>
     <w:semiHidden/>
     <w:unhideWhenUsed/>
@@ -2762,10 +3173,10 @@
       <w:szCs w:val="16"/>
     </w:rPr>
   </w:style>
-  <w:style w:type="character" w:customStyle="1" w:styleId="BallongtextChar">
-    <w:name w:val="Ballongtext Char"/>
-    <w:basedOn w:val="Standardstycketeckensnitt"/>
-    <w:link w:val="Ballongtext"/>
+  <w:style w:type="character" w:customStyle="1" w:styleId="BalloonTextChar">
+    <w:name w:val="Balloon Text Char"/>
+    <w:basedOn w:val="DefaultParagraphFont"/>
+    <w:link w:val="BalloonText"/>
     <w:uiPriority w:val="99"/>
     <w:semiHidden/>
     <w:rsid w:val="00F93D28"/>
@@ -2775,10 +3186,10 @@
       <w:szCs w:val="16"/>
     </w:rPr>
   </w:style>
-  <w:style w:type="character" w:customStyle="1" w:styleId="Rubrik2Char">
-    <w:name w:val="Rubrik 2 Char"/>
-    <w:basedOn w:val="Standardstycketeckensnitt"/>
-    <w:link w:val="Rubrik2"/>
+  <w:style w:type="character" w:customStyle="1" w:styleId="Heading2Char">
+    <w:name w:val="Heading 2 Char"/>
+    <w:basedOn w:val="DefaultParagraphFont"/>
+    <w:link w:val="Heading2"/>
     <w:uiPriority w:val="9"/>
     <w:rsid w:val="00857BCA"/>
     <w:rPr>
@@ -2790,10 +3201,10 @@
       <w:szCs w:val="26"/>
     </w:rPr>
   </w:style>
-  <w:style w:type="paragraph" w:styleId="Sidhuvud">
+  <w:style w:type="paragraph" w:styleId="Header">
     <w:name w:val="header"/>
     <w:basedOn w:val="Normal"/>
-    <w:link w:val="SidhuvudChar"/>
+    <w:link w:val="HeaderChar"/>
     <w:uiPriority w:val="99"/>
     <w:unhideWhenUsed/>
     <w:rsid w:val="00C47B76"/>
@@ -2805,17 +3216,17 @@
       <w:spacing w:after="0" w:line="240" w:lineRule="auto"/>
     </w:pPr>
   </w:style>
-  <w:style w:type="character" w:customStyle="1" w:styleId="SidhuvudChar">
-    <w:name w:val="Sidhuvud Char"/>
-    <w:basedOn w:val="Standardstycketeckensnitt"/>
-    <w:link w:val="Sidhuvud"/>
+  <w:style w:type="character" w:customStyle="1" w:styleId="HeaderChar">
+    <w:name w:val="Header Char"/>
+    <w:basedOn w:val="DefaultParagraphFont"/>
+    <w:link w:val="Header"/>
     <w:uiPriority w:val="99"/>
     <w:rsid w:val="00C47B76"/>
   </w:style>
-  <w:style w:type="paragraph" w:styleId="Sidfot">
+  <w:style w:type="paragraph" w:styleId="Footer">
     <w:name w:val="footer"/>
     <w:basedOn w:val="Normal"/>
-    <w:link w:val="SidfotChar"/>
+    <w:link w:val="FooterChar"/>
     <w:uiPriority w:val="99"/>
     <w:unhideWhenUsed/>
     <w:rsid w:val="00C47B76"/>
@@ -2827,16 +3238,16 @@
       <w:spacing w:after="0" w:line="240" w:lineRule="auto"/>
     </w:pPr>
   </w:style>
-  <w:style w:type="character" w:customStyle="1" w:styleId="SidfotChar">
-    <w:name w:val="Sidfot Char"/>
-    <w:basedOn w:val="Standardstycketeckensnitt"/>
-    <w:link w:val="Sidfot"/>
+  <w:style w:type="character" w:customStyle="1" w:styleId="FooterChar">
+    <w:name w:val="Footer Char"/>
+    <w:basedOn w:val="DefaultParagraphFont"/>
+    <w:link w:val="Footer"/>
     <w:uiPriority w:val="99"/>
     <w:rsid w:val="00C47B76"/>
   </w:style>
-  <w:style w:type="paragraph" w:styleId="Innehllsfrteckningsrubrik">
+  <w:style w:type="paragraph" w:styleId="TOCHeading">
     <w:name w:val="TOC Heading"/>
-    <w:basedOn w:val="Rubrik1"/>
+    <w:basedOn w:val="Heading1"/>
     <w:next w:val="Normal"/>
     <w:uiPriority w:val="39"/>
     <w:semiHidden/>
@@ -2850,7 +3261,7 @@
       <w:lang w:eastAsia="sv-SE"/>
     </w:rPr>
   </w:style>
-  <w:style w:type="paragraph" w:styleId="Innehll1">
+  <w:style w:type="paragraph" w:styleId="TOC1">
     <w:name w:val="toc 1"/>
     <w:basedOn w:val="Normal"/>
     <w:next w:val="Normal"/>
@@ -2862,7 +3273,7 @@
       <w:spacing w:after="100"/>
     </w:pPr>
   </w:style>
-  <w:style w:type="paragraph" w:styleId="Innehll2">
+  <w:style w:type="paragraph" w:styleId="TOC2">
     <w:name w:val="toc 2"/>
     <w:basedOn w:val="Normal"/>
     <w:next w:val="Normal"/>
@@ -2875,9 +3286,9 @@
       <w:ind w:left="220"/>
     </w:pPr>
   </w:style>
-  <w:style w:type="character" w:styleId="Hyperlnk">
+  <w:style w:type="character" w:styleId="Hyperlink">
     <w:name w:val="Hyperlink"/>
-    <w:basedOn w:val="Standardstycketeckensnitt"/>
+    <w:basedOn w:val="DefaultParagraphFont"/>
     <w:uiPriority w:val="99"/>
     <w:unhideWhenUsed/>
     <w:rsid w:val="002132B8"/>
@@ -2886,448 +3297,7 @@
       <w:u w:val="single"/>
     </w:rPr>
   </w:style>
-  <w:style w:type="paragraph" w:styleId="Ingetavstnd">
-    <w:name w:val="No Spacing"/>
-    <w:uiPriority w:val="1"/>
-    <w:qFormat/>
-    <w:rsid w:val="002132B8"/>
-    <w:pPr>
-      <w:spacing w:after="0" w:line="240" w:lineRule="auto"/>
-    </w:pPr>
-  </w:style>
-</w:styles>
-</file>
-
-<file path=word/stylesWithEffects.xml><?xml version="1.0" encoding="utf-8"?>
-<w:styles xmlns:wpc="http://schemas.microsoft.com/office/word/2010/wordprocessingCanvas" xmlns:mc="http://schemas.openxmlformats.org/markup-compatibility/2006" xmlns:o="urn:schemas-microsoft-com:office:office" xmlns:r="http://schemas.openxmlformats.org/officeDocument/2006/relationships" xmlns:m="http://schemas.openxmlformats.org/officeDocument/2006/math" xmlns:v="urn:schemas-microsoft-com:vml" xmlns:wp14="http://schemas.microsoft.com/office/word/2010/wordprocessingDrawing" xmlns:wp="http://schemas.openxmlformats.org/drawingml/2006/wordprocessingDrawing" xmlns:w10="urn:schemas-microsoft-com:office:word" xmlns:w="http://schemas.openxmlformats.org/wordprocessingml/2006/main" xmlns:w14="http://schemas.microsoft.com/office/word/2010/wordml" xmlns:wpg="http://schemas.microsoft.com/office/word/2010/wordprocessingGroup" xmlns:wpi="http://schemas.microsoft.com/office/word/2010/wordprocessingInk" xmlns:wne="http://schemas.microsoft.com/office/word/2006/wordml" xmlns:wps="http://schemas.microsoft.com/office/word/2010/wordprocessingShape" mc:Ignorable="w14 wp14">
-  <w:docDefaults>
-    <w:rPrDefault>
-      <w:rPr>
-        <w:rFonts w:asciiTheme="minorHAnsi" w:eastAsiaTheme="minorHAnsi" w:hAnsiTheme="minorHAnsi" w:cstheme="minorBidi"/>
-        <w:sz w:val="22"/>
-        <w:szCs w:val="22"/>
-        <w:lang w:val="sv-SE" w:eastAsia="en-US" w:bidi="ar-SA"/>
-      </w:rPr>
-    </w:rPrDefault>
-    <w:pPrDefault>
-      <w:pPr>
-        <w:spacing w:after="200" w:line="276" w:lineRule="auto"/>
-      </w:pPr>
-    </w:pPrDefault>
-  </w:docDefaults>
-  <w:latentStyles w:defLockedState="0" w:defUIPriority="99" w:defSemiHidden="1" w:defUnhideWhenUsed="1" w:defQFormat="0" w:count="267">
-    <w:lsdException w:name="Normal" w:semiHidden="0" w:uiPriority="0" w:unhideWhenUsed="0" w:qFormat="1"/>
-    <w:lsdException w:name="heading 1" w:semiHidden="0" w:uiPriority="9" w:unhideWhenUsed="0" w:qFormat="1"/>
-    <w:lsdException w:name="heading 2" w:uiPriority="9" w:qFormat="1"/>
-    <w:lsdException w:name="heading 3" w:uiPriority="9" w:qFormat="1"/>
-    <w:lsdException w:name="heading 4" w:uiPriority="9" w:qFormat="1"/>
-    <w:lsdException w:name="heading 5" w:uiPriority="9" w:qFormat="1"/>
-    <w:lsdException w:name="heading 6" w:uiPriority="9" w:qFormat="1"/>
-    <w:lsdException w:name="heading 7" w:uiPriority="9" w:qFormat="1"/>
-    <w:lsdException w:name="heading 8" w:uiPriority="9" w:qFormat="1"/>
-    <w:lsdException w:name="heading 9" w:uiPriority="9" w:qFormat="1"/>
-    <w:lsdException w:name="toc 1" w:uiPriority="39"/>
-    <w:lsdException w:name="toc 2" w:uiPriority="39"/>
-    <w:lsdException w:name="toc 3" w:uiPriority="39"/>
-    <w:lsdException w:name="toc 4" w:uiPriority="39"/>
-    <w:lsdException w:name="toc 5" w:uiPriority="39"/>
-    <w:lsdException w:name="toc 6" w:uiPriority="39"/>
-    <w:lsdException w:name="toc 7" w:uiPriority="39"/>
-    <w:lsdException w:name="toc 8" w:uiPriority="39"/>
-    <w:lsdException w:name="toc 9" w:uiPriority="39"/>
-    <w:lsdException w:name="caption" w:uiPriority="35" w:qFormat="1"/>
-    <w:lsdException w:name="Title" w:semiHidden="0" w:uiPriority="10" w:unhideWhenUsed="0" w:qFormat="1"/>
-    <w:lsdException w:name="Default Paragraph Font" w:uiPriority="1"/>
-    <w:lsdException w:name="Subtitle" w:semiHidden="0" w:uiPriority="11" w:unhideWhenUsed="0" w:qFormat="1"/>
-    <w:lsdException w:name="Strong" w:semiHidden="0" w:uiPriority="22" w:unhideWhenUsed="0" w:qFormat="1"/>
-    <w:lsdException w:name="Emphasis" w:semiHidden="0" w:uiPriority="20" w:unhideWhenUsed="0" w:qFormat="1"/>
-    <w:lsdException w:name="Table Grid" w:semiHidden="0" w:uiPriority="59" w:unhideWhenUsed="0"/>
-    <w:lsdException w:name="Placeholder Text" w:unhideWhenUsed="0"/>
-    <w:lsdException w:name="No Spacing" w:semiHidden="0" w:uiPriority="1" w:unhideWhenUsed="0" w:qFormat="1"/>
-    <w:lsdException w:name="Light Shading" w:semiHidden="0" w:uiPriority="60" w:unhideWhenUsed="0"/>
-    <w:lsdException w:name="Light List" w:semiHidden="0" w:uiPriority="61" w:unhideWhenUsed="0"/>
-    <w:lsdException w:name="Light Grid" w:semiHidden="0" w:uiPriority="62" w:unhideWhenUsed="0"/>
-    <w:lsdException w:name="Medium Shading 1" w:semiHidden="0" w:uiPriority="63" w:unhideWhenUsed="0"/>
-    <w:lsdException w:name="Medium Shading 2" w:semiHidden="0" w:uiPriority="64" w:unhideWhenUsed="0"/>
-    <w:lsdException w:name="Medium List 1" w:semiHidden="0" w:uiPriority="65" w:unhideWhenUsed="0"/>
-    <w:lsdException w:name="Medium List 2" w:semiHidden="0" w:uiPriority="66" w:unhideWhenUsed="0"/>
-    <w:lsdException w:name="Medium Grid 1" w:semiHidden="0" w:uiPriority="67" w:unhideWhenUsed="0"/>
-    <w:lsdException w:name="Medium Grid 2" w:semiHidden="0" w:uiPriority="68" w:unhideWhenUsed="0"/>
-    <w:lsdException w:name="Medium Grid 3" w:semiHidden="0" w:uiPriority="69" w:unhideWhenUsed="0"/>
-    <w:lsdException w:name="Dark List" w:semiHidden="0" w:uiPriority="70" w:unhideWhenUsed="0"/>
-    <w:lsdException w:name="Colorful Shading" w:semiHidden="0" w:uiPriority="71" w:unhideWhenUsed="0"/>
-    <w:lsdException w:name="Colorful List" w:semiHidden="0" w:uiPriority="72" w:unhideWhenUsed="0"/>
-    <w:lsdException w:name="Colorful Grid" w:semiHidden="0" w:uiPriority="73" w:unhideWhenUsed="0"/>
-    <w:lsdException w:name="Light Shading Accent 1" w:semiHidden="0" w:uiPriority="60" w:unhideWhenUsed="0"/>
-    <w:lsdException w:name="Light List Accent 1" w:semiHidden="0" w:uiPriority="61" w:unhideWhenUsed="0"/>
-    <w:lsdException w:name="Light Grid Accent 1" w:semiHidden="0" w:uiPriority="62" w:unhideWhenUsed="0"/>
-    <w:lsdException w:name="Medium Shading 1 Accent 1" w:semiHidden="0" w:uiPriority="63" w:unhideWhenUsed="0"/>
-    <w:lsdException w:name="Medium Shading 2 Accent 1" w:semiHidden="0" w:uiPriority="64" w:unhideWhenUsed="0"/>
-    <w:lsdException w:name="Medium List 1 Accent 1" w:semiHidden="0" w:uiPriority="65" w:unhideWhenUsed="0"/>
-    <w:lsdException w:name="Revision" w:unhideWhenUsed="0"/>
-    <w:lsdException w:name="List Paragraph" w:semiHidden="0" w:uiPriority="34" w:unhideWhenUsed="0" w:qFormat="1"/>
-    <w:lsdException w:name="Quote" w:semiHidden="0" w:uiPriority="29" w:unhideWhenUsed="0" w:qFormat="1"/>
-    <w:lsdException w:name="Intense Quote" w:semiHidden="0" w:uiPriority="30" w:unhideWhenUsed="0" w:qFormat="1"/>
-    <w:lsdException w:name="Medium List 2 Accent 1" w:semiHidden="0" w:uiPriority="66" w:unhideWhenUsed="0"/>
-    <w:lsdException w:name="Medium Grid 1 Accent 1" w:semiHidden="0" w:uiPriority="67" w:unhideWhenUsed="0"/>
-    <w:lsdException w:name="Medium Grid 2 Accent 1" w:semiHidden="0" w:uiPriority="68" w:unhideWhenUsed="0"/>
-    <w:lsdException w:name="Medium Grid 3 Accent 1" w:semiHidden="0" w:uiPriority="69" w:unhideWhenUsed="0"/>
-    <w:lsdException w:name="Dark List Accent 1" w:semiHidden="0" w:uiPriority="70" w:unhideWhenUsed="0"/>
-    <w:lsdException w:name="Colorful Shading Accent 1" w:semiHidden="0" w:uiPriority="71" w:unhideWhenUsed="0"/>
-    <w:lsdException w:name="Colorful List Accent 1" w:semiHidden="0" w:uiPriority="72" w:unhideWhenUsed="0"/>
-    <w:lsdException w:name="Colorful Grid Accent 1" w:semiHidden="0" w:uiPriority="73" w:unhideWhenUsed="0"/>
-    <w:lsdException w:name="Light Shading Accent 2" w:semiHidden="0" w:uiPriority="60" w:unhideWhenUsed="0"/>
-    <w:lsdException w:name="Light List Accent 2" w:semiHidden="0" w:uiPriority="61" w:unhideWhenUsed="0"/>
-    <w:lsdException w:name="Light Grid Accent 2" w:semiHidden="0" w:uiPriority="62" w:unhideWhenUsed="0"/>
-    <w:lsdException w:name="Medium Shading 1 Accent 2" w:semiHidden="0" w:uiPriority="63" w:unhideWhenUsed="0"/>
-    <w:lsdException w:name="Medium Shading 2 Accent 2" w:semiHidden="0" w:uiPriority="64" w:unhideWhenUsed="0"/>
-    <w:lsdException w:name="Medium List 1 Accent 2" w:semiHidden="0" w:uiPriority="65" w:unhideWhenUsed="0"/>
-    <w:lsdException w:name="Medium List 2 Accent 2" w:semiHidden="0" w:uiPriority="66" w:unhideWhenUsed="0"/>
-    <w:lsdException w:name="Medium Grid 1 Accent 2" w:semiHidden="0" w:uiPriority="67" w:unhideWhenUsed="0"/>
-    <w:lsdException w:name="Medium Grid 2 Accent 2" w:semiHidden="0" w:uiPriority="68" w:unhideWhenUsed="0"/>
-    <w:lsdException w:name="Medium Grid 3 Accent 2" w:semiHidden="0" w:uiPriority="69" w:unhideWhenUsed="0"/>
-    <w:lsdException w:name="Dark List Accent 2" w:semiHidden="0" w:uiPriority="70" w:unhideWhenUsed="0"/>
-    <w:lsdException w:name="Colorful Shading Accent 2" w:semiHidden="0" w:uiPriority="71" w:unhideWhenUsed="0"/>
-    <w:lsdException w:name="Colorful List Accent 2" w:semiHidden="0" w:uiPriority="72" w:unhideWhenUsed="0"/>
-    <w:lsdException w:name="Colorful Grid Accent 2" w:semiHidden="0" w:uiPriority="73" w:unhideWhenUsed="0"/>
-    <w:lsdException w:name="Light Shading Accent 3" w:semiHidden="0" w:uiPriority="60" w:unhideWhenUsed="0"/>
-    <w:lsdException w:name="Light List Accent 3" w:semiHidden="0" w:uiPriority="61" w:unhideWhenUsed="0"/>
-    <w:lsdException w:name="Light Grid Accent 3" w:semiHidden="0" w:uiPriority="62" w:unhideWhenUsed="0"/>
-    <w:lsdException w:name="Medium Shading 1 Accent 3" w:semiHidden="0" w:uiPriority="63" w:unhideWhenUsed="0"/>
-    <w:lsdException w:name="Medium Shading 2 Accent 3" w:semiHidden="0" w:uiPriority="64" w:unhideWhenUsed="0"/>
-    <w:lsdException w:name="Medium List 1 Accent 3" w:semiHidden="0" w:uiPriority="65" w:unhideWhenUsed="0"/>
-    <w:lsdException w:name="Medium List 2 Accent 3" w:semiHidden="0" w:uiPriority="66" w:unhideWhenUsed="0"/>
-    <w:lsdException w:name="Medium Grid 1 Accent 3" w:semiHidden="0" w:uiPriority="67" w:unhideWhenUsed="0"/>
-    <w:lsdException w:name="Medium Grid 2 Accent 3" w:semiHidden="0" w:uiPriority="68" w:unhideWhenUsed="0"/>
-    <w:lsdException w:name="Medium Grid 3 Accent 3" w:semiHidden="0" w:uiPriority="69" w:unhideWhenUsed="0"/>
-    <w:lsdException w:name="Dark List Accent 3" w:semiHidden="0" w:uiPriority="70" w:unhideWhenUsed="0"/>
-    <w:lsdException w:name="Colorful Shading Accent 3" w:semiHidden="0" w:uiPriority="71" w:unhideWhenUsed="0"/>
-    <w:lsdException w:name="Colorful List Accent 3" w:semiHidden="0" w:uiPriority="72" w:unhideWhenUsed="0"/>
-    <w:lsdException w:name="Colorful Grid Accent 3" w:semiHidden="0" w:uiPriority="73" w:unhideWhenUsed="0"/>
-    <w:lsdException w:name="Light Shading Accent 4" w:semiHidden="0" w:uiPriority="60" w:unhideWhenUsed="0"/>
-    <w:lsdException w:name="Light List Accent 4" w:semiHidden="0" w:uiPriority="61" w:unhideWhenUsed="0"/>
-    <w:lsdException w:name="Light Grid Accent 4" w:semiHidden="0" w:uiPriority="62" w:unhideWhenUsed="0"/>
-    <w:lsdException w:name="Medium Shading 1 Accent 4" w:semiHidden="0" w:uiPriority="63" w:unhideWhenUsed="0"/>
-    <w:lsdException w:name="Medium Shading 2 Accent 4" w:semiHidden="0" w:uiPriority="64" w:unhideWhenUsed="0"/>
-    <w:lsdException w:name="Medium List 1 Accent 4" w:semiHidden="0" w:uiPriority="65" w:unhideWhenUsed="0"/>
-    <w:lsdException w:name="Medium List 2 Accent 4" w:semiHidden="0" w:uiPriority="66" w:unhideWhenUsed="0"/>
-    <w:lsdException w:name="Medium Grid 1 Accent 4" w:semiHidden="0" w:uiPriority="67" w:unhideWhenUsed="0"/>
-    <w:lsdException w:name="Medium Grid 2 Accent 4" w:semiHidden="0" w:uiPriority="68" w:unhideWhenUsed="0"/>
-    <w:lsdException w:name="Medium Grid 3 Accent 4" w:semiHidden="0" w:uiPriority="69" w:unhideWhenUsed="0"/>
-    <w:lsdException w:name="Dark List Accent 4" w:semiHidden="0" w:uiPriority="70" w:unhideWhenUsed="0"/>
-    <w:lsdException w:name="Colorful Shading Accent 4" w:semiHidden="0" w:uiPriority="71" w:unhideWhenUsed="0"/>
-    <w:lsdException w:name="Colorful List Accent 4" w:semiHidden="0" w:uiPriority="72" w:unhideWhenUsed="0"/>
-    <w:lsdException w:name="Colorful Grid Accent 4" w:semiHidden="0" w:uiPriority="73" w:unhideWhenUsed="0"/>
-    <w:lsdException w:name="Light Shading Accent 5" w:semiHidden="0" w:uiPriority="60" w:unhideWhenUsed="0"/>
-    <w:lsdException w:name="Light List Accent 5" w:semiHidden="0" w:uiPriority="61" w:unhideWhenUsed="0"/>
-    <w:lsdException w:name="Light Grid Accent 5" w:semiHidden="0" w:uiPriority="62" w:unhideWhenUsed="0"/>
-    <w:lsdException w:name="Medium Shading 1 Accent 5" w:semiHidden="0" w:uiPriority="63" w:unhideWhenUsed="0"/>
-    <w:lsdException w:name="Medium Shading 2 Accent 5" w:semiHidden="0" w:uiPriority="64" w:unhideWhenUsed="0"/>
-    <w:lsdException w:name="Medium List 1 Accent 5" w:semiHidden="0" w:uiPriority="65" w:unhideWhenUsed="0"/>
-    <w:lsdException w:name="Medium List 2 Accent 5" w:semiHidden="0" w:uiPriority="66" w:unhideWhenUsed="0"/>
-    <w:lsdException w:name="Medium Grid 1 Accent 5" w:semiHidden="0" w:uiPriority="67" w:unhideWhenUsed="0"/>
-    <w:lsdException w:name="Medium Grid 2 Accent 5" w:semiHidden="0" w:uiPriority="68" w:unhideWhenUsed="0"/>
-    <w:lsdException w:name="Medium Grid 3 Accent 5" w:semiHidden="0" w:uiPriority="69" w:unhideWhenUsed="0"/>
-    <w:lsdException w:name="Dark List Accent 5" w:semiHidden="0" w:uiPriority="70" w:unhideWhenUsed="0"/>
-    <w:lsdException w:name="Colorful Shading Accent 5" w:semiHidden="0" w:uiPriority="71" w:unhideWhenUsed="0"/>
-    <w:lsdException w:name="Colorful List Accent 5" w:semiHidden="0" w:uiPriority="72" w:unhideWhenUsed="0"/>
-    <w:lsdException w:name="Colorful Grid Accent 5" w:semiHidden="0" w:uiPriority="73" w:unhideWhenUsed="0"/>
-    <w:lsdException w:name="Light Shading Accent 6" w:semiHidden="0" w:uiPriority="60" w:unhideWhenUsed="0"/>
-    <w:lsdException w:name="Light List Accent 6" w:semiHidden="0" w:uiPriority="61" w:unhideWhenUsed="0"/>
-    <w:lsdException w:name="Light Grid Accent 6" w:semiHidden="0" w:uiPriority="62" w:unhideWhenUsed="0"/>
-    <w:lsdException w:name="Medium Shading 1 Accent 6" w:semiHidden="0" w:uiPriority="63" w:unhideWhenUsed="0"/>
-    <w:lsdException w:name="Medium Shading 2 Accent 6" w:semiHidden="0" w:uiPriority="64" w:unhideWhenUsed="0"/>
-    <w:lsdException w:name="Medium List 1 Accent 6" w:semiHidden="0" w:uiPriority="65" w:unhideWhenUsed="0"/>
-    <w:lsdException w:name="Medium List 2 Accent 6" w:semiHidden="0" w:uiPriority="66" w:unhideWhenUsed="0"/>
-    <w:lsdException w:name="Medium Grid 1 Accent 6" w:semiHidden="0" w:uiPriority="67" w:unhideWhenUsed="0"/>
-    <w:lsdException w:name="Medium Grid 2 Accent 6" w:semiHidden="0" w:uiPriority="68" w:unhideWhenUsed="0"/>
-    <w:lsdException w:name="Medium Grid 3 Accent 6" w:semiHidden="0" w:uiPriority="69" w:unhideWhenUsed="0"/>
-    <w:lsdException w:name="Dark List Accent 6" w:semiHidden="0" w:uiPriority="70" w:unhideWhenUsed="0"/>
-    <w:lsdException w:name="Colorful Shading Accent 6" w:semiHidden="0" w:uiPriority="71" w:unhideWhenUsed="0"/>
-    <w:lsdException w:name="Colorful List Accent 6" w:semiHidden="0" w:uiPriority="72" w:unhideWhenUsed="0"/>
-    <w:lsdException w:name="Colorful Grid Accent 6" w:semiHidden="0" w:uiPriority="73" w:unhideWhenUsed="0"/>
-    <w:lsdException w:name="Subtle Emphasis" w:semiHidden="0" w:uiPriority="19" w:unhideWhenUsed="0" w:qFormat="1"/>
-    <w:lsdException w:name="Intense Emphasis" w:semiHidden="0" w:uiPriority="21" w:unhideWhenUsed="0" w:qFormat="1"/>
-    <w:lsdException w:name="Subtle Reference" w:semiHidden="0" w:uiPriority="31" w:unhideWhenUsed="0" w:qFormat="1"/>
-    <w:lsdException w:name="Intense Reference" w:semiHidden="0" w:uiPriority="32" w:unhideWhenUsed="0" w:qFormat="1"/>
-    <w:lsdException w:name="Book Title" w:semiHidden="0" w:uiPriority="33" w:unhideWhenUsed="0" w:qFormat="1"/>
-    <w:lsdException w:name="Bibliography" w:uiPriority="37"/>
-    <w:lsdException w:name="TOC Heading" w:uiPriority="39" w:qFormat="1"/>
-  </w:latentStyles>
-  <w:style w:type="paragraph" w:default="1" w:styleId="Normal">
-    <w:name w:val="Normal"/>
-    <w:qFormat/>
-  </w:style>
-  <w:style w:type="paragraph" w:styleId="Rubrik1">
-    <w:name w:val="heading 1"/>
-    <w:basedOn w:val="Normal"/>
-    <w:next w:val="Normal"/>
-    <w:link w:val="Rubrik1Char"/>
-    <w:uiPriority w:val="9"/>
-    <w:qFormat/>
-    <w:rsid w:val="00AD508B"/>
-    <w:pPr>
-      <w:keepNext/>
-      <w:keepLines/>
-      <w:spacing w:before="480" w:after="0"/>
-      <w:outlineLvl w:val="0"/>
-    </w:pPr>
-    <w:rPr>
-      <w:rFonts w:asciiTheme="majorHAnsi" w:eastAsiaTheme="majorEastAsia" w:hAnsiTheme="majorHAnsi" w:cstheme="majorBidi"/>
-      <w:b/>
-      <w:bCs/>
-      <w:color w:val="365F91" w:themeColor="accent1" w:themeShade="BF"/>
-      <w:sz w:val="28"/>
-      <w:szCs w:val="28"/>
-    </w:rPr>
-  </w:style>
-  <w:style w:type="paragraph" w:styleId="Rubrik2">
-    <w:name w:val="heading 2"/>
-    <w:basedOn w:val="Normal"/>
-    <w:next w:val="Normal"/>
-    <w:link w:val="Rubrik2Char"/>
-    <w:uiPriority w:val="9"/>
-    <w:unhideWhenUsed/>
-    <w:qFormat/>
-    <w:rsid w:val="00857BCA"/>
-    <w:pPr>
-      <w:keepNext/>
-      <w:keepLines/>
-      <w:spacing w:before="200" w:after="0"/>
-      <w:outlineLvl w:val="1"/>
-    </w:pPr>
-    <w:rPr>
-      <w:rFonts w:asciiTheme="majorHAnsi" w:eastAsiaTheme="majorEastAsia" w:hAnsiTheme="majorHAnsi" w:cstheme="majorBidi"/>
-      <w:b/>
-      <w:bCs/>
-      <w:color w:val="4F81BD" w:themeColor="accent1"/>
-      <w:sz w:val="26"/>
-      <w:szCs w:val="26"/>
-    </w:rPr>
-  </w:style>
-  <w:style w:type="character" w:default="1" w:styleId="Standardstycketeckensnitt">
-    <w:name w:val="Default Paragraph Font"/>
-    <w:uiPriority w:val="1"/>
-    <w:semiHidden/>
-    <w:unhideWhenUsed/>
-  </w:style>
-  <w:style w:type="table" w:default="1" w:styleId="Normaltabell">
-    <w:name w:val="Normal Table"/>
-    <w:uiPriority w:val="99"/>
-    <w:semiHidden/>
-    <w:unhideWhenUsed/>
-    <w:tblPr>
-      <w:tblInd w:w="0" w:type="dxa"/>
-      <w:tblCellMar>
-        <w:top w:w="0" w:type="dxa"/>
-        <w:left w:w="108" w:type="dxa"/>
-        <w:bottom w:w="0" w:type="dxa"/>
-        <w:right w:w="108" w:type="dxa"/>
-      </w:tblCellMar>
-    </w:tblPr>
-  </w:style>
-  <w:style w:type="numbering" w:default="1" w:styleId="Ingenlista">
-    <w:name w:val="No List"/>
-    <w:uiPriority w:val="99"/>
-    <w:semiHidden/>
-    <w:unhideWhenUsed/>
-  </w:style>
-  <w:style w:type="paragraph" w:styleId="Rubrik">
-    <w:name w:val="Title"/>
-    <w:basedOn w:val="Normal"/>
-    <w:next w:val="Normal"/>
-    <w:link w:val="RubrikChar"/>
-    <w:uiPriority w:val="10"/>
-    <w:qFormat/>
-    <w:rsid w:val="00AD508B"/>
-    <w:pPr>
-      <w:pBdr>
-        <w:bottom w:val="single" w:sz="8" w:space="4" w:color="4F81BD" w:themeColor="accent1"/>
-      </w:pBdr>
-      <w:spacing w:after="300" w:line="240" w:lineRule="auto"/>
-      <w:contextualSpacing/>
-    </w:pPr>
-    <w:rPr>
-      <w:rFonts w:asciiTheme="majorHAnsi" w:eastAsiaTheme="majorEastAsia" w:hAnsiTheme="majorHAnsi" w:cstheme="majorBidi"/>
-      <w:color w:val="17365D" w:themeColor="text2" w:themeShade="BF"/>
-      <w:spacing w:val="5"/>
-      <w:kern w:val="28"/>
-      <w:sz w:val="52"/>
-      <w:szCs w:val="52"/>
-    </w:rPr>
-  </w:style>
-  <w:style w:type="character" w:customStyle="1" w:styleId="RubrikChar">
-    <w:name w:val="Rubrik Char"/>
-    <w:basedOn w:val="Standardstycketeckensnitt"/>
-    <w:link w:val="Rubrik"/>
-    <w:uiPriority w:val="10"/>
-    <w:rsid w:val="00AD508B"/>
-    <w:rPr>
-      <w:rFonts w:asciiTheme="majorHAnsi" w:eastAsiaTheme="majorEastAsia" w:hAnsiTheme="majorHAnsi" w:cstheme="majorBidi"/>
-      <w:color w:val="17365D" w:themeColor="text2" w:themeShade="BF"/>
-      <w:spacing w:val="5"/>
-      <w:kern w:val="28"/>
-      <w:sz w:val="52"/>
-      <w:szCs w:val="52"/>
-    </w:rPr>
-  </w:style>
-  <w:style w:type="character" w:customStyle="1" w:styleId="Rubrik1Char">
-    <w:name w:val="Rubrik 1 Char"/>
-    <w:basedOn w:val="Standardstycketeckensnitt"/>
-    <w:link w:val="Rubrik1"/>
-    <w:uiPriority w:val="9"/>
-    <w:rsid w:val="00AD508B"/>
-    <w:rPr>
-      <w:rFonts w:asciiTheme="majorHAnsi" w:eastAsiaTheme="majorEastAsia" w:hAnsiTheme="majorHAnsi" w:cstheme="majorBidi"/>
-      <w:b/>
-      <w:bCs/>
-      <w:color w:val="365F91" w:themeColor="accent1" w:themeShade="BF"/>
-      <w:sz w:val="28"/>
-      <w:szCs w:val="28"/>
-    </w:rPr>
-  </w:style>
-  <w:style w:type="paragraph" w:styleId="Ballongtext">
-    <w:name w:val="Balloon Text"/>
-    <w:basedOn w:val="Normal"/>
-    <w:link w:val="BallongtextChar"/>
-    <w:uiPriority w:val="99"/>
-    <w:semiHidden/>
-    <w:unhideWhenUsed/>
-    <w:rsid w:val="00F93D28"/>
-    <w:pPr>
-      <w:spacing w:after="0" w:line="240" w:lineRule="auto"/>
-    </w:pPr>
-    <w:rPr>
-      <w:rFonts w:ascii="Tahoma" w:hAnsi="Tahoma" w:cs="Tahoma"/>
-      <w:sz w:val="16"/>
-      <w:szCs w:val="16"/>
-    </w:rPr>
-  </w:style>
-  <w:style w:type="character" w:customStyle="1" w:styleId="BallongtextChar">
-    <w:name w:val="Ballongtext Char"/>
-    <w:basedOn w:val="Standardstycketeckensnitt"/>
-    <w:link w:val="Ballongtext"/>
-    <w:uiPriority w:val="99"/>
-    <w:semiHidden/>
-    <w:rsid w:val="00F93D28"/>
-    <w:rPr>
-      <w:rFonts w:ascii="Tahoma" w:hAnsi="Tahoma" w:cs="Tahoma"/>
-      <w:sz w:val="16"/>
-      <w:szCs w:val="16"/>
-    </w:rPr>
-  </w:style>
-  <w:style w:type="character" w:customStyle="1" w:styleId="Rubrik2Char">
-    <w:name w:val="Rubrik 2 Char"/>
-    <w:basedOn w:val="Standardstycketeckensnitt"/>
-    <w:link w:val="Rubrik2"/>
-    <w:uiPriority w:val="9"/>
-    <w:rsid w:val="00857BCA"/>
-    <w:rPr>
-      <w:rFonts w:asciiTheme="majorHAnsi" w:eastAsiaTheme="majorEastAsia" w:hAnsiTheme="majorHAnsi" w:cstheme="majorBidi"/>
-      <w:b/>
-      <w:bCs/>
-      <w:color w:val="4F81BD" w:themeColor="accent1"/>
-      <w:sz w:val="26"/>
-      <w:szCs w:val="26"/>
-    </w:rPr>
-  </w:style>
-  <w:style w:type="paragraph" w:styleId="Sidhuvud">
-    <w:name w:val="header"/>
-    <w:basedOn w:val="Normal"/>
-    <w:link w:val="SidhuvudChar"/>
-    <w:uiPriority w:val="99"/>
-    <w:unhideWhenUsed/>
-    <w:rsid w:val="00C47B76"/>
-    <w:pPr>
-      <w:tabs>
-        <w:tab w:val="center" w:pos="4536"/>
-        <w:tab w:val="right" w:pos="9072"/>
-      </w:tabs>
-      <w:spacing w:after="0" w:line="240" w:lineRule="auto"/>
-    </w:pPr>
-  </w:style>
-  <w:style w:type="character" w:customStyle="1" w:styleId="SidhuvudChar">
-    <w:name w:val="Sidhuvud Char"/>
-    <w:basedOn w:val="Standardstycketeckensnitt"/>
-    <w:link w:val="Sidhuvud"/>
-    <w:uiPriority w:val="99"/>
-    <w:rsid w:val="00C47B76"/>
-  </w:style>
-  <w:style w:type="paragraph" w:styleId="Sidfot">
-    <w:name w:val="footer"/>
-    <w:basedOn w:val="Normal"/>
-    <w:link w:val="SidfotChar"/>
-    <w:uiPriority w:val="99"/>
-    <w:unhideWhenUsed/>
-    <w:rsid w:val="00C47B76"/>
-    <w:pPr>
-      <w:tabs>
-        <w:tab w:val="center" w:pos="4536"/>
-        <w:tab w:val="right" w:pos="9072"/>
-      </w:tabs>
-      <w:spacing w:after="0" w:line="240" w:lineRule="auto"/>
-    </w:pPr>
-  </w:style>
-  <w:style w:type="character" w:customStyle="1" w:styleId="SidfotChar">
-    <w:name w:val="Sidfot Char"/>
-    <w:basedOn w:val="Standardstycketeckensnitt"/>
-    <w:link w:val="Sidfot"/>
-    <w:uiPriority w:val="99"/>
-    <w:rsid w:val="00C47B76"/>
-  </w:style>
-  <w:style w:type="paragraph" w:styleId="Innehllsfrteckningsrubrik">
-    <w:name w:val="TOC Heading"/>
-    <w:basedOn w:val="Rubrik1"/>
-    <w:next w:val="Normal"/>
-    <w:uiPriority w:val="39"/>
-    <w:semiHidden/>
-    <w:unhideWhenUsed/>
-    <w:qFormat/>
-    <w:rsid w:val="002132B8"/>
-    <w:pPr>
-      <w:outlineLvl w:val="9"/>
-    </w:pPr>
-    <w:rPr>
-      <w:lang w:eastAsia="sv-SE"/>
-    </w:rPr>
-  </w:style>
-  <w:style w:type="paragraph" w:styleId="Innehll1">
-    <w:name w:val="toc 1"/>
-    <w:basedOn w:val="Normal"/>
-    <w:next w:val="Normal"/>
-    <w:autoRedefine/>
-    <w:uiPriority w:val="39"/>
-    <w:unhideWhenUsed/>
-    <w:rsid w:val="002132B8"/>
-    <w:pPr>
-      <w:spacing w:after="100"/>
-    </w:pPr>
-  </w:style>
-  <w:style w:type="paragraph" w:styleId="Innehll2">
-    <w:name w:val="toc 2"/>
-    <w:basedOn w:val="Normal"/>
-    <w:next w:val="Normal"/>
-    <w:autoRedefine/>
-    <w:uiPriority w:val="39"/>
-    <w:unhideWhenUsed/>
-    <w:rsid w:val="002132B8"/>
-    <w:pPr>
-      <w:spacing w:after="100"/>
-      <w:ind w:left="220"/>
-    </w:pPr>
-  </w:style>
-  <w:style w:type="character" w:styleId="Hyperlnk">
-    <w:name w:val="Hyperlink"/>
-    <w:basedOn w:val="Standardstycketeckensnitt"/>
-    <w:uiPriority w:val="99"/>
-    <w:unhideWhenUsed/>
-    <w:rsid w:val="002132B8"/>
-    <w:rPr>
-      <w:color w:val="0000FF" w:themeColor="hyperlink"/>
-      <w:u w:val="single"/>
-    </w:rPr>
-  </w:style>
-  <w:style w:type="paragraph" w:styleId="Ingetavstnd">
+  <w:style w:type="paragraph" w:styleId="NoSpacing">
     <w:name w:val="No Spacing"/>
     <w:uiPriority w:val="1"/>
     <w:qFormat/>
@@ -3629,7 +3599,7 @@
 </file>
 
 <file path=customXml/itemProps1.xml><?xml version="1.0" encoding="utf-8"?>
-<ds:datastoreItem xmlns:ds="http://schemas.openxmlformats.org/officeDocument/2006/customXml" ds:itemID="{6995DA89-1FB9-4DB1-8958-FD110D66DECB}">
+<ds:datastoreItem xmlns:ds="http://schemas.openxmlformats.org/officeDocument/2006/customXml" ds:itemID="{1A065C23-F923-4C36-BCBE-A4078DCC7DA8}">
   <ds:schemaRefs>
     <ds:schemaRef ds:uri="http://schemas.openxmlformats.org/officeDocument/2006/bibliography"/>
   </ds:schemaRefs>

</xml_diff>

<commit_message>
Fix opacity slider layout. Add opacity slider to group layer. Bind opacity slider events to breadcrumbs.
</commit_message>
<xml_diff>
--- a/dokumentation/HAJK admin gränssnitt 2.1.1.docx
+++ b/dokumentation/HAJK admin gränssnitt 2.1.1.docx
@@ -863,7 +863,7 @@
           </mc:Choice>
           <mc:Fallback>
             <w:pict>
-              <v:shapetype w14:anchorId="7C7C4145" id="_x0000_t32" coordsize="21600,21600" o:spt="32" o:oned="t" path="m,l21600,21600e" filled="f">
+              <v:shapetype w14:anchorId="00F835AF" id="_x0000_t32" coordsize="21600,21600" o:spt="32" o:oned="t" path="m,l21600,21600e" filled="f">
                 <v:path arrowok="t" fillok="f" o:connecttype="none"/>
                 <o:lock v:ext="edit" shapetype="t"/>
               </v:shapetype>
@@ -935,7 +935,7 @@
           </mc:Choice>
           <mc:Fallback>
             <w:pict>
-              <v:shape w14:anchorId="3799683E" id="Rak pil 12" o:spid="_x0000_s1026" type="#_x0000_t32" style="position:absolute;margin-left:47.25pt;margin-top:29.7pt;width:199.1pt;height:15pt;z-index:251670528;visibility:visible;mso-wrap-style:square;mso-wrap-distance-left:9pt;mso-wrap-distance-top:0;mso-wrap-distance-right:9pt;mso-wrap-distance-bottom:0;mso-position-horizontal:absolute;mso-position-horizontal-relative:text;mso-position-vertical:absolute;mso-position-vertical-relative:text" o:gfxdata="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" strokecolor="black [3200]" strokeweight="1.5pt">
+              <v:shape w14:anchorId="4134C913" id="Rak pil 12" o:spid="_x0000_s1026" type="#_x0000_t32" style="position:absolute;margin-left:47.25pt;margin-top:29.7pt;width:199.1pt;height:15pt;z-index:251670528;visibility:visible;mso-wrap-style:square;mso-wrap-distance-left:9pt;mso-wrap-distance-top:0;mso-wrap-distance-right:9pt;mso-wrap-distance-bottom:0;mso-position-horizontal:absolute;mso-position-horizontal-relative:text;mso-position-vertical:absolute;mso-position-vertical-relative:text" o:gfxdata="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" strokecolor="black [3200]" strokeweight="1.5pt">
                 <v:stroke endarrow="open"/>
                 <v:shadow on="t" color="black" opacity="24903f" origin=",.5" offset="0,.55556mm"/>
               </v:shape>
@@ -1006,7 +1006,7 @@
           </mc:Choice>
           <mc:Fallback>
             <w:pict>
-              <v:shape w14:anchorId="781D5E0B" id="Rak pil 11" o:spid="_x0000_s1026" type="#_x0000_t32" style="position:absolute;margin-left:180.4pt;margin-top:18.1pt;width:64.15pt;height:16.1pt;z-index:251669504;visibility:visible;mso-wrap-style:square;mso-width-percent:0;mso-wrap-distance-left:9pt;mso-wrap-distance-top:0;mso-wrap-distance-right:9pt;mso-wrap-distance-bottom:0;mso-position-horizontal:absolute;mso-position-horizontal-relative:text;mso-position-vertical:absolute;mso-position-vertical-relative:text;mso-width-percent:0;mso-width-relative:margin" o:gfxdata="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" strokecolor="black [3200]" strokeweight="1.5pt">
+              <v:shape w14:anchorId="24E0EC20" id="Rak pil 11" o:spid="_x0000_s1026" type="#_x0000_t32" style="position:absolute;margin-left:180.4pt;margin-top:18.1pt;width:64.15pt;height:16.1pt;z-index:251669504;visibility:visible;mso-wrap-style:square;mso-width-percent:0;mso-wrap-distance-left:9pt;mso-wrap-distance-top:0;mso-wrap-distance-right:9pt;mso-wrap-distance-bottom:0;mso-position-horizontal:absolute;mso-position-horizontal-relative:text;mso-position-vertical:absolute;mso-position-vertical-relative:text;mso-width-percent:0;mso-width-relative:margin" o:gfxdata="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" strokecolor="black [3200]" strokeweight="1.5pt">
                 <v:stroke endarrow="open"/>
                 <v:shadow on="t" color="black" opacity="24903f" origin=",.5" offset="0,.55556mm"/>
               </v:shape>
@@ -1872,7 +1872,19 @@
           <w:rPr>
             <w:rStyle w:val="Hyperlink"/>
           </w:rPr>
-          <w:t>https://karta.alingsas.se/?m=trastaden</w:t>
+          <w:t>https://karta.alingsas</w:t>
+        </w:r>
+        <w:r>
+          <w:rPr>
+            <w:rStyle w:val="Hyperlink"/>
+          </w:rPr>
+          <w:t>.</w:t>
+        </w:r>
+        <w:r>
+          <w:rPr>
+            <w:rStyle w:val="Hyperlink"/>
+          </w:rPr>
+          <w:t>se/?m=trastaden</w:t>
         </w:r>
       </w:hyperlink>
       <w:r>
@@ -2376,6 +2388,112 @@
           <w:color w:val="auto"/>
         </w:rPr>
         <w:lastRenderedPageBreak/>
+        <w:t>Sökverktyg</w:t>
+      </w:r>
+    </w:p>
+    <w:p>
+      <w:r>
+        <w:t>Inställningar för sökfunktionen görs genom att gå till Kartinställningar &gt; Inställningar &gt; Sök</w:t>
+      </w:r>
+    </w:p>
+    <w:p>
+      <w:r>
+        <w:t xml:space="preserve">Texter som syns i gränssnittet justeras här. Det går också att använda egendefinierad HTML för att ge en mer utförlig beskrivning. Markera de visningstjänster som skall ge träff när verktyget </w:t>
+      </w:r>
+      <w:r>
+        <w:rPr>
+          <w:i/>
+        </w:rPr>
+        <w:t>Sök inom</w:t>
+      </w:r>
+      <w:r>
+        <w:t xml:space="preserve"> är aktiverat.</w:t>
+      </w:r>
+    </w:p>
+    <w:p>
+      <w:r>
+        <w:rPr>
+          <w:noProof/>
+        </w:rPr>
+        <w:drawing>
+          <wp:inline distT="0" distB="0" distL="0" distR="0">
+            <wp:extent cx="3729194" cy="3970750"/>
+            <wp:effectExtent l="0" t="0" r="5080" b="0"/>
+            <wp:docPr id="30" name="Picture 30"/>
+            <wp:cNvGraphicFramePr>
+              <a:graphicFrameLocks xmlns:a="http://schemas.openxmlformats.org/drawingml/2006/main" noChangeAspect="1"/>
+            </wp:cNvGraphicFramePr>
+            <a:graphic xmlns:a="http://schemas.openxmlformats.org/drawingml/2006/main">
+              <a:graphicData uri="http://schemas.openxmlformats.org/drawingml/2006/picture">
+                <pic:pic xmlns:pic="http://schemas.openxmlformats.org/drawingml/2006/picture">
+                  <pic:nvPicPr>
+                    <pic:cNvPr id="0" name="Picture 3"/>
+                    <pic:cNvPicPr>
+                      <a:picLocks noChangeAspect="1" noChangeArrowheads="1"/>
+                    </pic:cNvPicPr>
+                  </pic:nvPicPr>
+                  <pic:blipFill>
+                    <a:blip r:embed="rId18">
+                      <a:extLst>
+                        <a:ext uri="{28A0092B-C50C-407E-A947-70E740481C1C}">
+                          <a14:useLocalDpi xmlns:a14="http://schemas.microsoft.com/office/drawing/2010/main" val="0"/>
+                        </a:ext>
+                      </a:extLst>
+                    </a:blip>
+                    <a:srcRect/>
+                    <a:stretch>
+                      <a:fillRect/>
+                    </a:stretch>
+                  </pic:blipFill>
+                  <pic:spPr bwMode="auto">
+                    <a:xfrm>
+                      <a:off x="0" y="0"/>
+                      <a:ext cx="3738857" cy="3981039"/>
+                    </a:xfrm>
+                    <a:prstGeom prst="rect">
+                      <a:avLst/>
+                    </a:prstGeom>
+                    <a:noFill/>
+                    <a:ln>
+                      <a:noFill/>
+                    </a:ln>
+                  </pic:spPr>
+                </pic:pic>
+              </a:graphicData>
+            </a:graphic>
+          </wp:inline>
+        </w:drawing>
+      </w:r>
+    </w:p>
+    <w:p>
+      <w:pPr>
+        <w:rPr>
+          <w:rFonts w:eastAsiaTheme="majorEastAsia" w:cstheme="majorBidi"/>
+          <w:b/>
+          <w:bCs/>
+          <w:sz w:val="26"/>
+          <w:szCs w:val="26"/>
+        </w:rPr>
+      </w:pPr>
+      <w:r>
+        <w:br w:type="page"/>
+      </w:r>
+    </w:p>
+    <w:p>
+      <w:pPr>
+        <w:pStyle w:val="Heading2"/>
+        <w:spacing w:before="0"/>
+        <w:rPr>
+          <w:rFonts w:asciiTheme="minorHAnsi" w:hAnsiTheme="minorHAnsi"/>
+          <w:color w:val="auto"/>
+        </w:rPr>
+      </w:pPr>
+      <w:r>
+        <w:rPr>
+          <w:rFonts w:asciiTheme="minorHAnsi" w:hAnsiTheme="minorHAnsi"/>
+          <w:color w:val="auto"/>
+        </w:rPr>
+        <w:lastRenderedPageBreak/>
         <w:t>Dokumenthanterare</w:t>
       </w:r>
     </w:p>
@@ -2418,7 +2536,7 @@
                     </pic:cNvPicPr>
                   </pic:nvPicPr>
                   <pic:blipFill>
-                    <a:blip r:embed="rId18">
+                    <a:blip r:embed="rId19">
                       <a:extLst>
                         <a:ext uri="{28A0092B-C50C-407E-A947-70E740481C1C}">
                           <a14:useLocalDpi xmlns:a14="http://schemas.microsoft.com/office/drawing/2010/main" val="0"/>
@@ -2486,7 +2604,7 @@
                     </pic:cNvPicPr>
                   </pic:nvPicPr>
                   <pic:blipFill>
-                    <a:blip r:embed="rId19" cstate="print">
+                    <a:blip r:embed="rId20" cstate="print">
                       <a:extLst>
                         <a:ext uri="{28A0092B-C50C-407E-A947-70E740481C1C}">
                           <a14:useLocalDpi xmlns:a14="http://schemas.microsoft.com/office/drawing/2010/main" val="0"/>
@@ -2606,7 +2724,7 @@
                     </pic:cNvPicPr>
                   </pic:nvPicPr>
                   <pic:blipFill>
-                    <a:blip r:embed="rId20">
+                    <a:blip r:embed="rId21">
                       <a:extLst>
                         <a:ext uri="{28A0092B-C50C-407E-A947-70E740481C1C}">
                           <a14:useLocalDpi xmlns:a14="http://schemas.microsoft.com/office/drawing/2010/main" val="0"/>
@@ -2676,7 +2794,7 @@
                     </pic:cNvPicPr>
                   </pic:nvPicPr>
                   <pic:blipFill>
-                    <a:blip r:embed="rId21">
+                    <a:blip r:embed="rId22">
                       <a:extLst>
                         <a:ext uri="{28A0092B-C50C-407E-A947-70E740481C1C}">
                           <a14:useLocalDpi xmlns:a14="http://schemas.microsoft.com/office/drawing/2010/main" val="0"/>
@@ -2746,7 +2864,7 @@
                     </pic:cNvPicPr>
                   </pic:nvPicPr>
                   <pic:blipFill>
-                    <a:blip r:embed="rId22">
+                    <a:blip r:embed="rId23">
                       <a:extLst>
                         <a:ext uri="{28A0092B-C50C-407E-A947-70E740481C1C}">
                           <a14:useLocalDpi xmlns:a14="http://schemas.microsoft.com/office/drawing/2010/main" val="0"/>
@@ -2806,7 +2924,7 @@
                     </pic:cNvPicPr>
                   </pic:nvPicPr>
                   <pic:blipFill>
-                    <a:blip r:embed="rId23">
+                    <a:blip r:embed="rId24">
                       <a:extLst>
                         <a:ext uri="{28A0092B-C50C-407E-A947-70E740481C1C}">
                           <a14:useLocalDpi xmlns:a14="http://schemas.microsoft.com/office/drawing/2010/main" val="0"/>
@@ -2884,7 +3002,7 @@
                     </pic:cNvPicPr>
                   </pic:nvPicPr>
                   <pic:blipFill>
-                    <a:blip r:embed="rId24">
+                    <a:blip r:embed="rId25">
                       <a:extLst>
                         <a:ext uri="{28A0092B-C50C-407E-A947-70E740481C1C}">
                           <a14:useLocalDpi xmlns:a14="http://schemas.microsoft.com/office/drawing/2010/main" val="0"/>
@@ -2950,7 +3068,7 @@
                     </pic:cNvPicPr>
                   </pic:nvPicPr>
                   <pic:blipFill>
-                    <a:blip r:embed="rId25">
+                    <a:blip r:embed="rId26">
                       <a:extLst>
                         <a:ext uri="{28A0092B-C50C-407E-A947-70E740481C1C}">
                           <a14:useLocalDpi xmlns:a14="http://schemas.microsoft.com/office/drawing/2010/main" val="0"/>
@@ -3023,7 +3141,7 @@
                     </pic:cNvPicPr>
                   </pic:nvPicPr>
                   <pic:blipFill>
-                    <a:blip r:embed="rId26">
+                    <a:blip r:embed="rId27">
                       <a:extLst>
                         <a:ext uri="{28A0092B-C50C-407E-A947-70E740481C1C}">
                           <a14:useLocalDpi xmlns:a14="http://schemas.microsoft.com/office/drawing/2010/main" val="0"/>
@@ -3122,7 +3240,7 @@
                     </pic:cNvPicPr>
                   </pic:nvPicPr>
                   <pic:blipFill>
-                    <a:blip r:embed="rId27" cstate="print">
+                    <a:blip r:embed="rId28" cstate="print">
                       <a:extLst>
                         <a:ext uri="{28A0092B-C50C-407E-A947-70E740481C1C}">
                           <a14:useLocalDpi xmlns:a14="http://schemas.microsoft.com/office/drawing/2010/main" val="0"/>
@@ -3166,8 +3284,8 @@
         </w:rPr>
         <w:drawing>
           <wp:inline distT="0" distB="0" distL="0" distR="0">
-            <wp:extent cx="5757545" cy="1879600"/>
-            <wp:effectExtent l="0" t="0" r="0" b="6350"/>
+            <wp:extent cx="4045907" cy="1320821"/>
+            <wp:effectExtent l="0" t="0" r="0" b="0"/>
             <wp:docPr id="26" name="Picture 26"/>
             <wp:cNvGraphicFramePr>
               <a:graphicFrameLocks xmlns:a="http://schemas.openxmlformats.org/drawingml/2006/main" noChangeAspect="1"/>
@@ -3182,7 +3300,7 @@
                     </pic:cNvPicPr>
                   </pic:nvPicPr>
                   <pic:blipFill>
-                    <a:blip r:embed="rId28">
+                    <a:blip r:embed="rId29">
                       <a:extLst>
                         <a:ext uri="{28A0092B-C50C-407E-A947-70E740481C1C}">
                           <a14:useLocalDpi xmlns:a14="http://schemas.microsoft.com/office/drawing/2010/main" val="0"/>
@@ -3197,7 +3315,7 @@
                   <pic:spPr bwMode="auto">
                     <a:xfrm>
                       <a:off x="0" y="0"/>
-                      <a:ext cx="5757545" cy="1879600"/>
+                      <a:ext cx="4081898" cy="1332571"/>
                     </a:xfrm>
                     <a:prstGeom prst="rect">
                       <a:avLst/>
@@ -3262,7 +3380,7 @@
                     </pic:cNvPicPr>
                   </pic:nvPicPr>
                   <pic:blipFill>
-                    <a:blip r:embed="rId29">
+                    <a:blip r:embed="rId30">
                       <a:extLst>
                         <a:ext uri="{28A0092B-C50C-407E-A947-70E740481C1C}">
                           <a14:useLocalDpi xmlns:a14="http://schemas.microsoft.com/office/drawing/2010/main" val="0"/>
@@ -3322,7 +3440,7 @@
                     </pic:cNvPicPr>
                   </pic:nvPicPr>
                   <pic:blipFill>
-                    <a:blip r:embed="rId30">
+                    <a:blip r:embed="rId31">
                       <a:extLst>
                         <a:ext uri="{28A0092B-C50C-407E-A947-70E740481C1C}">
                           <a14:useLocalDpi xmlns:a14="http://schemas.microsoft.com/office/drawing/2010/main" val="0"/>
@@ -3361,6 +3479,164 @@
     </w:p>
     <w:p>
       <w:r>
+        <w:t xml:space="preserve">Kapitel kan kopplas till en karta genom att </w:t>
+      </w:r>
+      <w:r>
+        <w:t xml:space="preserve">trycka på knappen </w:t>
+      </w:r>
+      <w:r>
+        <w:rPr>
+          <w:b/>
+          <w:i/>
+        </w:rPr>
+        <w:t>Kartinställningar</w:t>
+      </w:r>
+      <w:r>
+        <w:rPr>
+          <w:b/>
+          <w:i/>
+        </w:rPr>
+        <w:t xml:space="preserve"> </w:t>
+      </w:r>
+      <w:r>
+        <w:t>och</w:t>
+      </w:r>
+      <w:r>
+        <w:t xml:space="preserve"> sedan </w:t>
+      </w:r>
+      <w:r>
+        <w:t xml:space="preserve">välja de lager som ska </w:t>
+      </w:r>
+      <w:r>
+        <w:t>vara synliga</w:t>
+      </w:r>
+      <w:r>
+        <w:t xml:space="preserve"> i kartan.</w:t>
+      </w:r>
+    </w:p>
+    <w:p>
+      <w:r>
+        <w:rPr>
+          <w:noProof/>
+        </w:rPr>
+        <w:lastRenderedPageBreak/>
+        <w:drawing>
+          <wp:inline distT="0" distB="0" distL="0" distR="0">
+            <wp:extent cx="5749290" cy="5223510"/>
+            <wp:effectExtent l="0" t="0" r="3810" b="0"/>
+            <wp:docPr id="18" name="Picture 18"/>
+            <wp:cNvGraphicFramePr>
+              <a:graphicFrameLocks xmlns:a="http://schemas.openxmlformats.org/drawingml/2006/main" noChangeAspect="1"/>
+            </wp:cNvGraphicFramePr>
+            <a:graphic xmlns:a="http://schemas.openxmlformats.org/drawingml/2006/main">
+              <a:graphicData uri="http://schemas.openxmlformats.org/drawingml/2006/picture">
+                <pic:pic xmlns:pic="http://schemas.openxmlformats.org/drawingml/2006/picture">
+                  <pic:nvPicPr>
+                    <pic:cNvPr id="0" name="Picture 1"/>
+                    <pic:cNvPicPr>
+                      <a:picLocks noChangeAspect="1" noChangeArrowheads="1"/>
+                    </pic:cNvPicPr>
+                  </pic:nvPicPr>
+                  <pic:blipFill>
+                    <a:blip r:embed="rId32">
+                      <a:extLst>
+                        <a:ext uri="{28A0092B-C50C-407E-A947-70E740481C1C}">
+                          <a14:useLocalDpi xmlns:a14="http://schemas.microsoft.com/office/drawing/2010/main" val="0"/>
+                        </a:ext>
+                      </a:extLst>
+                    </a:blip>
+                    <a:srcRect/>
+                    <a:stretch>
+                      <a:fillRect/>
+                    </a:stretch>
+                  </pic:blipFill>
+                  <pic:spPr bwMode="auto">
+                    <a:xfrm>
+                      <a:off x="0" y="0"/>
+                      <a:ext cx="5749290" cy="5223510"/>
+                    </a:xfrm>
+                    <a:prstGeom prst="rect">
+                      <a:avLst/>
+                    </a:prstGeom>
+                    <a:noFill/>
+                    <a:ln>
+                      <a:noFill/>
+                    </a:ln>
+                  </pic:spPr>
+                </pic:pic>
+              </a:graphicData>
+            </a:graphic>
+          </wp:inline>
+        </w:drawing>
+      </w:r>
+    </w:p>
+    <w:p>
+      <w:r>
+        <w:t>Markera de lager som skall vara synliga i kartan och ställ in zoomnivå och placering. Dessa inställningar kommer göra så att vald kartbild blir ett bokmärke till det kapitlet. På samma sätt kommer kapitlet att vara en länkas till de lager där det förekommer. Ett kartskikt kan alltså förekomma i flera kapitel. Har kapitlet ingen karta så visas heller ingen bokmärkeslänk.</w:t>
+      </w:r>
+      <w:r>
+        <w:t xml:space="preserve"> Nedan visas en bild där kapitlet Riksintresse har en bokmärkeslänk.</w:t>
+      </w:r>
+      <w:bookmarkStart w:id="4" w:name="_GoBack"/>
+      <w:bookmarkEnd w:id="4"/>
+    </w:p>
+    <w:p>
+      <w:r>
+        <w:rPr>
+          <w:noProof/>
+        </w:rPr>
+        <w:drawing>
+          <wp:inline distT="0" distB="0" distL="0" distR="0" wp14:anchorId="346E9567" wp14:editId="11665308">
+            <wp:extent cx="1277655" cy="1352811"/>
+            <wp:effectExtent l="0" t="0" r="0" b="0"/>
+            <wp:docPr id="23" name="Picture 23"/>
+            <wp:cNvGraphicFramePr>
+              <a:graphicFrameLocks xmlns:a="http://schemas.openxmlformats.org/drawingml/2006/main" noChangeAspect="1"/>
+            </wp:cNvGraphicFramePr>
+            <a:graphic xmlns:a="http://schemas.openxmlformats.org/drawingml/2006/main">
+              <a:graphicData uri="http://schemas.openxmlformats.org/drawingml/2006/picture">
+                <pic:pic xmlns:pic="http://schemas.openxmlformats.org/drawingml/2006/picture">
+                  <pic:nvPicPr>
+                    <pic:cNvPr id="0" name="Picture 2"/>
+                    <pic:cNvPicPr>
+                      <a:picLocks noChangeAspect="1" noChangeArrowheads="1"/>
+                    </pic:cNvPicPr>
+                  </pic:nvPicPr>
+                  <pic:blipFill>
+                    <a:blip r:embed="rId33" cstate="print">
+                      <a:extLst>
+                        <a:ext uri="{28A0092B-C50C-407E-A947-70E740481C1C}">
+                          <a14:useLocalDpi xmlns:a14="http://schemas.microsoft.com/office/drawing/2010/main" val="0"/>
+                        </a:ext>
+                      </a:extLst>
+                    </a:blip>
+                    <a:srcRect/>
+                    <a:stretch>
+                      <a:fillRect/>
+                    </a:stretch>
+                  </pic:blipFill>
+                  <pic:spPr bwMode="auto">
+                    <a:xfrm>
+                      <a:off x="0" y="0"/>
+                      <a:ext cx="1281296" cy="1356666"/>
+                    </a:xfrm>
+                    <a:prstGeom prst="rect">
+                      <a:avLst/>
+                    </a:prstGeom>
+                    <a:noFill/>
+                    <a:ln>
+                      <a:noFill/>
+                    </a:ln>
+                  </pic:spPr>
+                </pic:pic>
+              </a:graphicData>
+            </a:graphic>
+          </wp:inline>
+        </w:drawing>
+      </w:r>
+    </w:p>
+    <w:p>
+      <w:r>
         <w:lastRenderedPageBreak/>
         <w:t xml:space="preserve">Byt namn på ett kapitel genom att trycka på knappen </w:t>
       </w:r>
@@ -3406,7 +3682,7 @@
                     </pic:cNvPicPr>
                   </pic:nvPicPr>
                   <pic:blipFill>
-                    <a:blip r:embed="rId31">
+                    <a:blip r:embed="rId34">
                       <a:extLst>
                         <a:ext uri="{28A0092B-C50C-407E-A947-70E740481C1C}">
                           <a14:useLocalDpi xmlns:a14="http://schemas.microsoft.com/office/drawing/2010/main" val="0"/>
@@ -3440,13 +3716,47 @@
     </w:p>
     <w:p>
       <w:r>
-        <w:t xml:space="preserve">Tryck på knappen Ta bort flr att </w:t>
-      </w:r>
-      <w:bookmarkStart w:id="4" w:name="_GoBack"/>
-      <w:bookmarkEnd w:id="4"/>
+        <w:t xml:space="preserve">Tryck på knappen </w:t>
+      </w:r>
+      <w:r>
+        <w:rPr>
+          <w:b/>
+          <w:i/>
+        </w:rPr>
+        <w:t>Ta bort</w:t>
+      </w:r>
+      <w:r>
+        <w:t xml:space="preserve"> fö</w:t>
+      </w:r>
+      <w:r>
+        <w:t xml:space="preserve">r att </w:t>
+      </w:r>
+      <w:r>
+        <w:t xml:space="preserve">radera kapitlet. </w:t>
+      </w:r>
+    </w:p>
+    <w:p>
+      <w:pPr>
+        <w:rPr>
+          <w:color w:val="FF0000"/>
+        </w:rPr>
+      </w:pPr>
+      <w:r>
+        <w:rPr>
+          <w:color w:val="FF0000"/>
+        </w:rPr>
+        <w:t>OBS! När ett kapitel raderas försvinner också dess underkapitel.</w:t>
+      </w:r>
+    </w:p>
+    <w:p>
+      <w:pPr>
+        <w:rPr>
+          <w:color w:val="FF0000"/>
+        </w:rPr>
+      </w:pPr>
     </w:p>
     <w:sectPr>
-      <w:footerReference w:type="default" r:id="rId32"/>
+      <w:footerReference w:type="default" r:id="rId35"/>
       <w:pgSz w:w="11906" w:h="16838"/>
       <w:pgMar w:top="1417" w:right="1417" w:bottom="1417" w:left="1417" w:header="708" w:footer="708" w:gutter="0"/>
       <w:cols w:space="708"/>
@@ -3510,7 +3820,7 @@
           <w:rPr>
             <w:noProof/>
           </w:rPr>
-          <w:t>14</w:t>
+          <w:t>15</w:t>
         </w:r>
         <w:r>
           <w:fldChar w:fldCharType="end"/>
@@ -4531,7 +4841,7 @@
 </file>
 
 <file path=customXml/itemProps1.xml><?xml version="1.0" encoding="utf-8"?>
-<ds:datastoreItem xmlns:ds="http://schemas.openxmlformats.org/officeDocument/2006/customXml" ds:itemID="{516B93AE-7794-488B-B566-DDE85BC4473C}">
+<ds:datastoreItem xmlns:ds="http://schemas.openxmlformats.org/officeDocument/2006/customXml" ds:itemID="{F0FC93E1-8D1A-42AB-8ACE-BE3C3A208E26}">
   <ds:schemaRefs>
     <ds:schemaRef ds:uri="http://schemas.openxmlformats.org/officeDocument/2006/bibliography"/>
   </ds:schemaRefs>

</xml_diff>